<commit_message>
add Operational Concepts in SRS
</commit_message>
<xml_diff>
--- a/SRS.docx
+++ b/SRS.docx
@@ -1,6 +1,6 @@
 
 <file path=word/document.xml><?xml version="1.0" encoding="utf-8"?>
-<w:document xmlns:wpc="http://schemas.microsoft.com/office/word/2010/wordprocessingCanvas" xmlns:cx="http://schemas.microsoft.com/office/drawing/2014/chartex" xmlns:cx1="http://schemas.microsoft.com/office/drawing/2015/9/8/chartex" xmlns:cx2="http://schemas.microsoft.com/office/drawing/2015/10/21/chartex" xmlns:cx3="http://schemas.microsoft.com/office/drawing/2016/5/9/chartex" xmlns:cx4="http://schemas.microsoft.com/office/drawing/2016/5/10/chartex" xmlns:cx5="http://schemas.microsoft.com/office/drawing/2016/5/11/chartex" xmlns:cx6="http://schemas.microsoft.com/office/drawing/2016/5/12/chartex" xmlns:cx7="http://schemas.microsoft.com/office/drawing/2016/5/13/chartex" xmlns:cx8="http://schemas.microsoft.com/office/drawing/2016/5/14/chartex" xmlns:mc="http://schemas.openxmlformats.org/markup-compatibility/2006" xmlns:aink="http://schemas.microsoft.com/office/drawing/2016/ink" xmlns:am3d="http://schemas.microsoft.com/office/drawing/2017/model3d" xmlns:o="urn:schemas-microsoft-com:office:office" xmlns:r="http://schemas.openxmlformats.org/officeDocument/2006/relationships" xmlns:m="http://schemas.openxmlformats.org/officeDocument/2006/math" xmlns:v="urn:schemas-microsoft-com:vml" xmlns:wp14="http://schemas.microsoft.com/office/word/2010/wordprocessingDrawing" xmlns:wp="http://schemas.openxmlformats.org/drawingml/2006/wordprocessingDrawing" xmlns:w10="urn:schemas-microsoft-com:office:word" xmlns:w="http://schemas.openxmlformats.org/wordprocessingml/2006/main" xmlns:w14="http://schemas.microsoft.com/office/word/2010/wordml" xmlns:w15="http://schemas.microsoft.com/office/word/2012/wordml" xmlns:w16cex="http://schemas.microsoft.com/office/word/2018/wordml/cex" xmlns:w16cid="http://schemas.microsoft.com/office/word/2016/wordml/cid" xmlns:w16="http://schemas.microsoft.com/office/word/2018/wordml" xmlns:w16sdtdh="http://schemas.microsoft.com/office/word/2020/wordml/sdtdatahash" xmlns:w16se="http://schemas.microsoft.com/office/word/2015/wordml/symex" xmlns:wpg="http://schemas.microsoft.com/office/word/2010/wordprocessingGroup" xmlns:wpi="http://schemas.microsoft.com/office/word/2010/wordprocessingInk" xmlns:wne="http://schemas.microsoft.com/office/word/2006/wordml" xmlns:wps="http://schemas.microsoft.com/office/word/2010/wordprocessingShape" mc:Ignorable="w14 w15 w16se w16cid w16 w16cex w16sdtdh wp14">
+<w:document xmlns:wpc="http://schemas.microsoft.com/office/word/2010/wordprocessingCanvas" xmlns:cx="http://schemas.microsoft.com/office/drawing/2014/chartex" xmlns:cx1="http://schemas.microsoft.com/office/drawing/2015/9/8/chartex" xmlns:cx2="http://schemas.microsoft.com/office/drawing/2015/10/21/chartex" xmlns:cx3="http://schemas.microsoft.com/office/drawing/2016/5/9/chartex" xmlns:cx4="http://schemas.microsoft.com/office/drawing/2016/5/10/chartex" xmlns:cx5="http://schemas.microsoft.com/office/drawing/2016/5/11/chartex" xmlns:cx6="http://schemas.microsoft.com/office/drawing/2016/5/12/chartex" xmlns:cx7="http://schemas.microsoft.com/office/drawing/2016/5/13/chartex" xmlns:cx8="http://schemas.microsoft.com/office/drawing/2016/5/14/chartex" xmlns:mc="http://schemas.openxmlformats.org/markup-compatibility/2006" xmlns:aink="http://schemas.microsoft.com/office/drawing/2016/ink" xmlns:am3d="http://schemas.microsoft.com/office/drawing/2017/model3d" xmlns:o="urn:schemas-microsoft-com:office:office" xmlns:r="http://schemas.openxmlformats.org/officeDocument/2006/relationships" xmlns:m="http://schemas.openxmlformats.org/officeDocument/2006/math" xmlns:v="urn:schemas-microsoft-com:vml" xmlns:wp14="http://schemas.microsoft.com/office/word/2010/wordprocessingDrawing" xmlns:wp="http://schemas.openxmlformats.org/drawingml/2006/wordprocessingDrawing" xmlns:w10="urn:schemas-microsoft-com:office:word" xmlns:w="http://schemas.openxmlformats.org/wordprocessingml/2006/main" xmlns:w14="http://schemas.microsoft.com/office/word/2010/wordml" xmlns:w15="http://schemas.microsoft.com/office/word/2012/wordml" xmlns:w16cid="http://schemas.microsoft.com/office/word/2016/wordml/cid" xmlns:w16se="http://schemas.microsoft.com/office/word/2015/wordml/symex" xmlns:wpg="http://schemas.microsoft.com/office/word/2010/wordprocessingGroup" xmlns:wpi="http://schemas.microsoft.com/office/word/2010/wordprocessingInk" xmlns:wne="http://schemas.microsoft.com/office/word/2006/wordml" xmlns:wps="http://schemas.microsoft.com/office/word/2010/wordprocessingShape" mc:Ignorable="w14 w15 w16se w16cid wp14">
   <w:body>
     <w:p>
       <w:pPr>
@@ -6822,27 +6822,620 @@
       </w:r>
       <w:bookmarkEnd w:id="9"/>
     </w:p>
-    <w:p>
+    <w:p/>
+    <w:p>
+      <w:pPr>
+        <w:ind w:firstLine="480"/>
+        <w:rPr>
+          <w:b/>
+        </w:rPr>
+      </w:pPr>
+      <w:r>
+        <w:rPr>
+          <w:b/>
+        </w:rPr>
+        <w:t>Scenario 1</w:t>
+      </w:r>
+      <w:r>
+        <w:rPr>
+          <w:b/>
+        </w:rPr>
+        <w:t>：訪客操作概念</w:t>
+      </w:r>
+      <w:r>
+        <w:rPr>
+          <w:b/>
+        </w:rPr>
+        <w:t xml:space="preserve"> (</w:t>
+      </w:r>
       <w:r>
         <w:rPr>
           <w:rFonts w:hint="eastAsia"/>
-        </w:rPr>
-        <w:t>分配下去</w:t>
+          <w:b/>
+        </w:rPr>
+        <w:t>Vi</w:t>
+      </w:r>
+      <w:r>
+        <w:rPr>
+          <w:b/>
+        </w:rPr>
+        <w:t>sitor Operational Concepts)</w:t>
+      </w:r>
+    </w:p>
+    <w:p>
+      <w:pPr>
+        <w:ind w:left="480" w:firstLine="480"/>
+      </w:pPr>
+      <w:r>
+        <w:t>訪客經由</w:t>
       </w:r>
       <w:r>
         <w:rPr>
           <w:rFonts w:hint="eastAsia"/>
         </w:rPr>
-        <w:t>1</w:t>
-      </w:r>
-      <w:r>
+        <w:t>電子商務系統</w:t>
+      </w:r>
+      <w:r>
+        <w:rPr>
+          <w:rFonts w:hint="eastAsia"/>
+        </w:rPr>
+        <w:t xml:space="preserve"> (ECS) </w:t>
+      </w:r>
+      <w:r>
+        <w:t>瀏覽商品，可以</w:t>
+      </w:r>
+      <w:r>
+        <w:rPr>
+          <w:rFonts w:hint="eastAsia"/>
+        </w:rPr>
+        <w:t>透過商品搜尋子系統</w:t>
+      </w:r>
+      <w:r>
+        <w:rPr>
+          <w:rFonts w:hint="eastAsia"/>
+        </w:rPr>
+        <w:t xml:space="preserve"> (PSS) </w:t>
+      </w:r>
+      <w:r>
+        <w:t>查詢商品，</w:t>
+      </w:r>
+      <w:r>
+        <w:rPr>
+          <w:rFonts w:hint="eastAsia"/>
+        </w:rPr>
+        <w:t>並可以前往帳戶管理子系統</w:t>
+      </w:r>
+      <w:r>
+        <w:rPr>
+          <w:rFonts w:hint="eastAsia"/>
+        </w:rPr>
+        <w:t xml:space="preserve"> (AMS) </w:t>
+      </w:r>
+      <w:r>
+        <w:rPr>
+          <w:rFonts w:hint="eastAsia"/>
+        </w:rPr>
+        <w:t>註冊</w:t>
+      </w:r>
+      <w:r>
+        <w:t>會員</w:t>
+      </w:r>
+      <w:r>
+        <w:rPr>
+          <w:rFonts w:hint="eastAsia"/>
+        </w:rPr>
+        <w:t>帳號</w:t>
+      </w:r>
+      <w:r>
+        <w:t>。</w:t>
+      </w:r>
+    </w:p>
+    <w:p>
+      <w:pPr>
+        <w:ind w:left="480" w:firstLine="480"/>
+        <w:rPr>
+          <w:rFonts w:hint="eastAsia"/>
+        </w:rPr>
+      </w:pPr>
+    </w:p>
+    <w:p>
+      <w:pPr>
+        <w:ind w:firstLine="480"/>
+        <w:rPr>
+          <w:b/>
+        </w:rPr>
+      </w:pPr>
+      <w:r>
+        <w:rPr>
+          <w:b/>
+        </w:rPr>
+        <w:t>Scenario 2</w:t>
+      </w:r>
+      <w:r>
+        <w:rPr>
+          <w:b/>
+        </w:rPr>
+        <w:t>：會員操作概念</w:t>
+      </w:r>
+      <w:r>
+        <w:rPr>
+          <w:b/>
+        </w:rPr>
+        <w:t xml:space="preserve"> (Customer Operational Concepts)</w:t>
+      </w:r>
+    </w:p>
+    <w:p>
+      <w:pPr>
+        <w:ind w:left="480" w:firstLine="480"/>
+      </w:pPr>
+      <w:r>
+        <w:t>會員透過</w:t>
+      </w:r>
+      <w:r>
+        <w:rPr>
+          <w:rFonts w:hint="eastAsia"/>
+        </w:rPr>
+        <w:t>帳戶管理子系統</w:t>
+      </w:r>
+      <w:r>
+        <w:rPr>
+          <w:rFonts w:hint="eastAsia"/>
+        </w:rPr>
+        <w:t xml:space="preserve"> (AMS) </w:t>
+      </w:r>
+      <w:r>
+        <w:t>登入會員身分，除了擁有</w:t>
+      </w:r>
+      <w:r>
+        <w:rPr>
+          <w:rFonts w:hint="eastAsia"/>
+        </w:rPr>
+        <w:t>訪客的</w:t>
+      </w:r>
+      <w:r>
+        <w:t>功能</w:t>
+      </w:r>
+      <w:proofErr w:type="gramStart"/>
+      <w:r>
+        <w:rPr>
+          <w:rFonts w:hint="eastAsia"/>
+        </w:rPr>
+        <w:t>以外</w:t>
+      </w:r>
+      <w:r>
+        <w:t>，</w:t>
+      </w:r>
+      <w:proofErr w:type="gramEnd"/>
+      <w:r>
+        <w:rPr>
+          <w:rFonts w:hint="eastAsia"/>
+        </w:rPr>
+        <w:t>可以透過</w:t>
+      </w:r>
+      <w:r>
+        <w:t>購物車</w:t>
+      </w:r>
+      <w:r>
+        <w:rPr>
+          <w:rFonts w:hint="eastAsia"/>
+        </w:rPr>
+        <w:t>管理子</w:t>
+      </w:r>
+      <w:r>
+        <w:t>系統</w:t>
+      </w:r>
+      <w:r>
+        <w:t xml:space="preserve"> (SCMS)</w:t>
+      </w:r>
+      <w:r>
+        <w:rPr>
+          <w:rFonts w:hint="eastAsia"/>
+        </w:rPr>
         <w:t xml:space="preserve"> </w:t>
       </w:r>
-      <w:proofErr w:type="spellStart"/>
-      <w:r>
-        <w:t>eddi</w:t>
-      </w:r>
-      <w:proofErr w:type="spellEnd"/>
+      <w:r>
+        <w:rPr>
+          <w:rFonts w:hint="eastAsia"/>
+        </w:rPr>
+        <w:t>將</w:t>
+      </w:r>
+      <w:r>
+        <w:t>選購</w:t>
+      </w:r>
+      <w:r>
+        <w:rPr>
+          <w:rFonts w:hint="eastAsia"/>
+        </w:rPr>
+        <w:t>的</w:t>
+      </w:r>
+      <w:r>
+        <w:t>商品加入</w:t>
+      </w:r>
+      <w:r>
+        <w:rPr>
+          <w:rFonts w:hint="eastAsia"/>
+        </w:rPr>
+        <w:t>購物車及隨時查看購物車內的商品，</w:t>
+      </w:r>
+      <w:r>
+        <w:t>結帳後，可以經由訂單管理</w:t>
+      </w:r>
+      <w:r>
+        <w:rPr>
+          <w:rFonts w:hint="eastAsia"/>
+        </w:rPr>
+        <w:t>子</w:t>
+      </w:r>
+      <w:r>
+        <w:t>系統</w:t>
+      </w:r>
+      <w:r>
+        <w:t xml:space="preserve"> (OMS) </w:t>
+      </w:r>
+      <w:r>
+        <w:rPr>
+          <w:rFonts w:hint="eastAsia"/>
+        </w:rPr>
+        <w:t>查看</w:t>
+      </w:r>
+      <w:r>
+        <w:t>訂單狀</w:t>
+      </w:r>
+      <w:r>
+        <w:rPr>
+          <w:rFonts w:hint="eastAsia"/>
+        </w:rPr>
+        <w:t>和訂單的歷史紀錄</w:t>
+      </w:r>
+      <w:r>
+        <w:t>，並利用商</w:t>
+      </w:r>
+      <w:r>
+        <w:rPr>
+          <w:rFonts w:hint="eastAsia"/>
+        </w:rPr>
+        <w:t>品評價子</w:t>
+      </w:r>
+      <w:r>
+        <w:t>系統</w:t>
+      </w:r>
+      <w:r>
+        <w:t xml:space="preserve"> (</w:t>
+      </w:r>
+      <w:r>
+        <w:rPr>
+          <w:rFonts w:hint="eastAsia"/>
+        </w:rPr>
+        <w:t>PRS</w:t>
+      </w:r>
+      <w:r>
+        <w:t xml:space="preserve">) </w:t>
+      </w:r>
+      <w:r>
+        <w:t>為訂</w:t>
+      </w:r>
+      <w:r>
+        <w:rPr>
+          <w:rFonts w:hint="eastAsia"/>
+        </w:rPr>
+        <w:t>購的商品給予</w:t>
+      </w:r>
+      <w:r>
+        <w:t>評</w:t>
+      </w:r>
+      <w:r>
+        <w:rPr>
+          <w:rFonts w:hint="eastAsia"/>
+        </w:rPr>
+        <w:t>價</w:t>
+      </w:r>
+      <w:r>
+        <w:t>。</w:t>
+      </w:r>
+    </w:p>
+    <w:p>
+      <w:pPr>
+        <w:ind w:left="480" w:firstLine="480"/>
+        <w:rPr>
+          <w:rFonts w:hint="eastAsia"/>
+        </w:rPr>
+      </w:pPr>
+    </w:p>
+    <w:p>
+      <w:pPr>
+        <w:ind w:firstLine="480"/>
+        <w:rPr>
+          <w:b/>
+        </w:rPr>
+      </w:pPr>
+      <w:r>
+        <w:rPr>
+          <w:b/>
+        </w:rPr>
+        <w:t>Scenario 3</w:t>
+      </w:r>
+      <w:r>
+        <w:rPr>
+          <w:b/>
+        </w:rPr>
+        <w:t>：</w:t>
+      </w:r>
+      <w:r>
+        <w:rPr>
+          <w:rFonts w:hint="eastAsia"/>
+          <w:b/>
+        </w:rPr>
+        <w:t>工作人員</w:t>
+      </w:r>
+      <w:r>
+        <w:rPr>
+          <w:b/>
+        </w:rPr>
+        <w:t>操作概念</w:t>
+      </w:r>
+      <w:r>
+        <w:rPr>
+          <w:b/>
+        </w:rPr>
+        <w:t xml:space="preserve"> (Staff Operational Concepts)</w:t>
+      </w:r>
+    </w:p>
+    <w:p>
+      <w:pPr>
+        <w:ind w:left="480" w:firstLine="480"/>
+      </w:pPr>
+      <w:r>
+        <w:rPr>
+          <w:rFonts w:hint="eastAsia"/>
+        </w:rPr>
+        <w:t>工作人員</w:t>
+      </w:r>
+      <w:r>
+        <w:t>透過</w:t>
+      </w:r>
+      <w:r>
+        <w:rPr>
+          <w:rFonts w:hint="eastAsia"/>
+        </w:rPr>
+        <w:t>帳戶管理子系統</w:t>
+      </w:r>
+      <w:r>
+        <w:rPr>
+          <w:rFonts w:hint="eastAsia"/>
+        </w:rPr>
+        <w:t xml:space="preserve"> (AMS) </w:t>
+      </w:r>
+      <w:r>
+        <w:t>登入</w:t>
+      </w:r>
+      <w:r>
+        <w:rPr>
+          <w:rFonts w:hint="eastAsia"/>
+        </w:rPr>
+        <w:t>工作人員</w:t>
+      </w:r>
+      <w:r>
+        <w:t>身分，除了擁有會員的功能</w:t>
+      </w:r>
+      <w:proofErr w:type="gramStart"/>
+      <w:r>
+        <w:rPr>
+          <w:rFonts w:hint="eastAsia"/>
+        </w:rPr>
+        <w:t>以外</w:t>
+      </w:r>
+      <w:r>
+        <w:t>，</w:t>
+      </w:r>
+      <w:proofErr w:type="gramEnd"/>
+      <w:r>
+        <w:t>可以</w:t>
+      </w:r>
+      <w:r>
+        <w:rPr>
+          <w:rFonts w:hint="eastAsia"/>
+        </w:rPr>
+        <w:t>透過商品</w:t>
+      </w:r>
+      <w:r>
+        <w:t>管理</w:t>
+      </w:r>
+      <w:r>
+        <w:rPr>
+          <w:rFonts w:hint="eastAsia"/>
+        </w:rPr>
+        <w:t>子</w:t>
+      </w:r>
+      <w:r>
+        <w:t>系統</w:t>
+      </w:r>
+      <w:r>
+        <w:t xml:space="preserve"> (</w:t>
+      </w:r>
+      <w:r>
+        <w:rPr>
+          <w:rFonts w:hint="eastAsia"/>
+        </w:rPr>
+        <w:t>P</w:t>
+      </w:r>
+      <w:r>
+        <w:t xml:space="preserve">MS) </w:t>
+      </w:r>
+      <w:r>
+        <w:rPr>
+          <w:rFonts w:hint="eastAsia"/>
+        </w:rPr>
+        <w:t>上、下架自家商品、</w:t>
+      </w:r>
+      <w:r>
+        <w:t>編輯商</w:t>
+      </w:r>
+      <w:r>
+        <w:rPr>
+          <w:rFonts w:hint="eastAsia"/>
+        </w:rPr>
+        <w:t>品</w:t>
+      </w:r>
+      <w:r>
+        <w:t>相關資訊及訂</w:t>
+      </w:r>
+      <w:r>
+        <w:rPr>
+          <w:rFonts w:hint="eastAsia"/>
+        </w:rPr>
+        <w:t>定</w:t>
+      </w:r>
+      <w:r>
+        <w:t>優惠方案</w:t>
+      </w:r>
+      <w:r>
+        <w:rPr>
+          <w:rFonts w:hint="eastAsia"/>
+        </w:rPr>
+        <w:t>，可以經由訂單管理子系統</w:t>
+      </w:r>
+      <w:r>
+        <w:rPr>
+          <w:rFonts w:hint="eastAsia"/>
+        </w:rPr>
+        <w:t xml:space="preserve"> (OMS) </w:t>
+      </w:r>
+      <w:r>
+        <w:rPr>
+          <w:rFonts w:hint="eastAsia"/>
+        </w:rPr>
+        <w:t>處理訂單，並可以使用報表統計子系統</w:t>
+      </w:r>
+      <w:r>
+        <w:rPr>
+          <w:rFonts w:hint="eastAsia"/>
+        </w:rPr>
+        <w:t xml:space="preserve"> (RSS) </w:t>
+      </w:r>
+      <w:r>
+        <w:rPr>
+          <w:rFonts w:hint="eastAsia"/>
+        </w:rPr>
+        <w:t>產生統計報表。</w:t>
+      </w:r>
+    </w:p>
+    <w:p>
+      <w:pPr>
+        <w:ind w:left="480" w:firstLine="480"/>
+        <w:rPr>
+          <w:rFonts w:hint="eastAsia"/>
+        </w:rPr>
+      </w:pPr>
+    </w:p>
+    <w:p>
+      <w:pPr>
+        <w:ind w:firstLine="480"/>
+        <w:rPr>
+          <w:b/>
+        </w:rPr>
+      </w:pPr>
+      <w:r>
+        <w:rPr>
+          <w:b/>
+        </w:rPr>
+        <w:t>Scenario 4</w:t>
+      </w:r>
+      <w:r>
+        <w:rPr>
+          <w:b/>
+        </w:rPr>
+        <w:t>：</w:t>
+      </w:r>
+      <w:r>
+        <w:rPr>
+          <w:rFonts w:hint="eastAsia"/>
+          <w:b/>
+        </w:rPr>
+        <w:t>系統</w:t>
+      </w:r>
+      <w:r>
+        <w:rPr>
+          <w:b/>
+        </w:rPr>
+        <w:t>管理者操作概念</w:t>
+      </w:r>
+      <w:r>
+        <w:rPr>
+          <w:b/>
+        </w:rPr>
+        <w:t xml:space="preserve"> (Administrator Operational Concepts)</w:t>
+      </w:r>
+    </w:p>
+    <w:p>
+      <w:pPr>
+        <w:ind w:left="480" w:firstLine="480"/>
+      </w:pPr>
+      <w:r>
+        <w:rPr>
+          <w:rFonts w:hint="eastAsia"/>
+        </w:rPr>
+        <w:t>系統管理者擁有最高的權限，</w:t>
+      </w:r>
+      <w:r>
+        <w:t>除了擁有</w:t>
+      </w:r>
+      <w:r>
+        <w:rPr>
+          <w:rFonts w:hint="eastAsia"/>
+        </w:rPr>
+        <w:t>工作人員</w:t>
+      </w:r>
+      <w:r>
+        <w:t>的功能</w:t>
+      </w:r>
+      <w:proofErr w:type="gramStart"/>
+      <w:r>
+        <w:rPr>
+          <w:rFonts w:hint="eastAsia"/>
+        </w:rPr>
+        <w:t>以外，</w:t>
+      </w:r>
+      <w:proofErr w:type="gramEnd"/>
+      <w:r>
+        <w:rPr>
+          <w:rFonts w:hint="eastAsia"/>
+        </w:rPr>
+        <w:t>可以透過帳戶管理子系統管理</w:t>
+      </w:r>
+      <w:r>
+        <w:rPr>
+          <w:rFonts w:hint="eastAsia"/>
+        </w:rPr>
+        <w:t xml:space="preserve"> (AMS) </w:t>
+      </w:r>
+      <w:r>
+        <w:rPr>
+          <w:rFonts w:hint="eastAsia"/>
+        </w:rPr>
+        <w:t>創建、刪除帳戶，聘可對資料庫子系統</w:t>
+      </w:r>
+      <w:r>
+        <w:rPr>
+          <w:rFonts w:hint="eastAsia"/>
+        </w:rPr>
+        <w:t xml:space="preserve"> (DBS) </w:t>
+      </w:r>
+      <w:r>
+        <w:rPr>
+          <w:rFonts w:hint="eastAsia"/>
+        </w:rPr>
+        <w:t>進行維護。</w:t>
+      </w:r>
+    </w:p>
+    <w:p>
+      <w:pPr>
+        <w:ind w:left="480" w:firstLine="480"/>
+        <w:rPr>
+          <w:rFonts w:hint="eastAsia"/>
+        </w:rPr>
+      </w:pPr>
+      <w:bookmarkStart w:id="10" w:name="_GoBack"/>
+      <w:bookmarkEnd w:id="10"/>
     </w:p>
     <w:p>
       <w:pPr>
@@ -6861,7 +7454,7 @@
           <w:szCs w:val="24"/>
         </w:rPr>
       </w:pPr>
-      <w:bookmarkStart w:id="10" w:name="_Toc84408034"/>
+      <w:bookmarkStart w:id="11" w:name="_Toc84408034"/>
       <w:r>
         <w:rPr>
           <w:rFonts w:eastAsia="標楷體"/>
@@ -6909,7 +7502,7 @@
         </w:rPr>
         <w:t xml:space="preserve"> (Functional Requirements)</w:t>
       </w:r>
-      <w:bookmarkEnd w:id="10"/>
+      <w:bookmarkEnd w:id="11"/>
     </w:p>
     <w:p>
       <w:r>
@@ -7079,7 +7672,7 @@
           <w:szCs w:val="24"/>
         </w:rPr>
       </w:pPr>
-      <w:bookmarkStart w:id="11" w:name="_Toc84408035"/>
+      <w:bookmarkStart w:id="12" w:name="_Toc84408035"/>
       <w:r>
         <w:rPr>
           <w:rFonts w:eastAsia="標楷體"/>
@@ -7143,7 +7736,7 @@
         </w:rPr>
         <w:t xml:space="preserve"> Requirements)</w:t>
       </w:r>
-      <w:bookmarkEnd w:id="11"/>
+      <w:bookmarkEnd w:id="12"/>
     </w:p>
     <w:tbl>
       <w:tblPr>
@@ -7344,7 +7937,7 @@
           <w:szCs w:val="24"/>
         </w:rPr>
       </w:pPr>
-      <w:bookmarkStart w:id="12" w:name="_Toc84408036"/>
+      <w:bookmarkStart w:id="13" w:name="_Toc84408036"/>
       <w:r>
         <w:rPr>
           <w:rFonts w:eastAsia="標楷體"/>
@@ -7441,7 +8034,7 @@
         </w:rPr>
         <w:t>Requirements)</w:t>
       </w:r>
-      <w:bookmarkEnd w:id="12"/>
+      <w:bookmarkEnd w:id="13"/>
     </w:p>
     <w:p>
       <w:pPr>
@@ -7459,7 +8052,7 @@
           <w:szCs w:val="24"/>
         </w:rPr>
       </w:pPr>
-      <w:bookmarkStart w:id="13" w:name="_Toc84408037"/>
+      <w:bookmarkStart w:id="14" w:name="_Toc84408037"/>
       <w:r>
         <w:rPr>
           <w:rFonts w:eastAsia="標楷體"/>
@@ -7548,7 +8141,7 @@
         </w:rPr>
         <w:t xml:space="preserve"> Requirements)</w:t>
       </w:r>
-      <w:bookmarkEnd w:id="13"/>
+      <w:bookmarkEnd w:id="14"/>
     </w:p>
     <w:p>
       <w:r>
@@ -7722,7 +8315,7 @@
           <w:szCs w:val="24"/>
         </w:rPr>
       </w:pPr>
-      <w:bookmarkStart w:id="14" w:name="_Toc84408038"/>
+      <w:bookmarkStart w:id="15" w:name="_Toc84408038"/>
       <w:r>
         <w:rPr>
           <w:rFonts w:eastAsia="標楷體"/>
@@ -7792,7 +8385,7 @@
         </w:rPr>
         <w:t xml:space="preserve"> (Security Requirements) (if any)</w:t>
       </w:r>
-      <w:bookmarkEnd w:id="14"/>
+      <w:bookmarkEnd w:id="15"/>
     </w:p>
     <w:tbl>
       <w:tblPr>
@@ -8006,7 +8599,7 @@
           <w:lang w:eastAsia="zh-TW"/>
         </w:rPr>
       </w:pPr>
-      <w:bookmarkStart w:id="15" w:name="_Toc84408039"/>
+      <w:bookmarkStart w:id="16" w:name="_Toc84408039"/>
       <w:r>
         <w:rPr>
           <w:rFonts w:eastAsia="標楷體"/>
@@ -8056,7 +8649,7 @@
         </w:rPr>
         <w:t xml:space="preserve"> (Interface Requirements)</w:t>
       </w:r>
-      <w:bookmarkEnd w:id="15"/>
+      <w:bookmarkEnd w:id="16"/>
     </w:p>
     <w:p>
       <w:pPr>
@@ -8074,7 +8667,7 @@
           <w:szCs w:val="24"/>
         </w:rPr>
       </w:pPr>
-      <w:bookmarkStart w:id="16" w:name="_Toc84408040"/>
+      <w:bookmarkStart w:id="17" w:name="_Toc84408040"/>
       <w:r>
         <w:rPr>
           <w:rFonts w:eastAsia="標楷體"/>
@@ -8141,7 +8734,7 @@
         </w:rPr>
         <w:t xml:space="preserve"> (User Interfaces Requirements)</w:t>
       </w:r>
-      <w:bookmarkEnd w:id="16"/>
+      <w:bookmarkEnd w:id="17"/>
     </w:p>
     <w:p>
       <w:r>
@@ -8312,7 +8905,7 @@
           <w:szCs w:val="24"/>
         </w:rPr>
       </w:pPr>
-      <w:bookmarkStart w:id="17" w:name="_Toc84408041"/>
+      <w:bookmarkStart w:id="18" w:name="_Toc84408041"/>
       <w:r>
         <w:rPr>
           <w:rFonts w:eastAsia="標楷體"/>
@@ -8388,7 +8981,7 @@
         </w:rPr>
         <w:t xml:space="preserve"> (if any)</w:t>
       </w:r>
-      <w:bookmarkEnd w:id="17"/>
+      <w:bookmarkEnd w:id="18"/>
     </w:p>
     <w:p>
       <w:r>
@@ -8562,7 +9155,7 @@
           <w:szCs w:val="24"/>
         </w:rPr>
       </w:pPr>
-      <w:bookmarkStart w:id="18" w:name="_Toc84408042"/>
+      <w:bookmarkStart w:id="19" w:name="_Toc84408042"/>
       <w:r>
         <w:rPr>
           <w:rFonts w:eastAsia="標楷體"/>
@@ -8638,7 +9231,7 @@
         </w:rPr>
         <w:t xml:space="preserve"> (if any)</w:t>
       </w:r>
-      <w:bookmarkEnd w:id="18"/>
+      <w:bookmarkEnd w:id="19"/>
     </w:p>
     <w:p>
       <w:pPr>
@@ -8677,7 +9270,7 @@
           <w:szCs w:val="24"/>
         </w:rPr>
       </w:pPr>
-      <w:bookmarkStart w:id="19" w:name="_Toc84408043"/>
+      <w:bookmarkStart w:id="20" w:name="_Toc84408043"/>
       <w:r>
         <w:rPr>
           <w:rFonts w:eastAsia="標楷體"/>
@@ -8686,6 +9279,7 @@
           <w:szCs w:val="24"/>
           <w:lang w:eastAsia="zh-TW"/>
         </w:rPr>
+        <w:lastRenderedPageBreak/>
         <w:t>2</w:t>
       </w:r>
       <w:r>
@@ -8725,7 +9319,7 @@
         </w:rPr>
         <w:t xml:space="preserve"> (Other Requirements)</w:t>
       </w:r>
-      <w:bookmarkEnd w:id="19"/>
+      <w:bookmarkEnd w:id="20"/>
     </w:p>
     <w:p>
       <w:pPr>
@@ -8743,7 +9337,7 @@
           <w:szCs w:val="24"/>
         </w:rPr>
       </w:pPr>
-      <w:bookmarkStart w:id="20" w:name="_Toc84408044"/>
+      <w:bookmarkStart w:id="21" w:name="_Toc84408044"/>
       <w:r>
         <w:rPr>
           <w:rFonts w:eastAsia="標楷體"/>
@@ -8810,7 +9404,7 @@
         </w:rPr>
         <w:t xml:space="preserve"> (Environmental Requirement)</w:t>
       </w:r>
-      <w:bookmarkEnd w:id="20"/>
+      <w:bookmarkEnd w:id="21"/>
     </w:p>
     <w:p/>
     <w:tbl>
@@ -8943,7 +9537,7 @@
           <w:szCs w:val="24"/>
         </w:rPr>
       </w:pPr>
-      <w:bookmarkStart w:id="21" w:name="_Toc84408045"/>
+      <w:bookmarkStart w:id="22" w:name="_Toc84408045"/>
       <w:r>
         <w:rPr>
           <w:rFonts w:eastAsia="標楷體"/>
@@ -9010,7 +9604,7 @@
         </w:rPr>
         <w:t xml:space="preserve"> (Installation Requirement)</w:t>
       </w:r>
-      <w:bookmarkEnd w:id="21"/>
+      <w:bookmarkEnd w:id="22"/>
     </w:p>
     <w:p/>
     <w:tbl>
@@ -9296,7 +9890,7 @@
           <w:szCs w:val="24"/>
         </w:rPr>
       </w:pPr>
-      <w:bookmarkStart w:id="22" w:name="_Toc84408046"/>
+      <w:bookmarkStart w:id="23" w:name="_Toc84408046"/>
       <w:r>
         <w:rPr>
           <w:rFonts w:eastAsia="標楷體"/>
@@ -9382,7 +9976,7 @@
         </w:rPr>
         <w:t>(if any)</w:t>
       </w:r>
-      <w:bookmarkEnd w:id="22"/>
+      <w:bookmarkEnd w:id="23"/>
     </w:p>
     <w:p/>
     <w:tbl>
@@ -9560,7 +10154,6 @@
               <w:rPr>
                 <w:rFonts w:eastAsia="標楷體" w:hint="eastAsia"/>
               </w:rPr>
-              <w:lastRenderedPageBreak/>
               <w:t>TR-003</w:t>
             </w:r>
           </w:p>
@@ -9620,7 +10213,7 @@
           <w:lang w:eastAsia="zh-TW"/>
         </w:rPr>
       </w:pPr>
-      <w:bookmarkStart w:id="23" w:name="_Toc84408047"/>
+      <w:bookmarkStart w:id="24" w:name="_Toc84408047"/>
       <w:r>
         <w:rPr>
           <w:rFonts w:eastAsia="標楷體"/>
@@ -9689,7 +10282,7 @@
         </w:rPr>
         <w:t xml:space="preserve"> (</w:t>
       </w:r>
-      <w:bookmarkStart w:id="24" w:name="_Hlk84360438"/>
+      <w:bookmarkStart w:id="25" w:name="_Hlk84360438"/>
       <w:r>
         <w:rPr>
           <w:rFonts w:eastAsia="標楷體"/>
@@ -9745,17 +10338,17 @@
         </w:rPr>
         <w:t>Constrains</w:t>
       </w:r>
+      <w:bookmarkEnd w:id="25"/>
+      <w:r>
+        <w:rPr>
+          <w:rFonts w:eastAsia="標楷體"/>
+          <w:b/>
+          <w:sz w:val="24"/>
+          <w:szCs w:val="24"/>
+        </w:rPr>
+        <w:t>)</w:t>
+      </w:r>
       <w:bookmarkEnd w:id="24"/>
-      <w:r>
-        <w:rPr>
-          <w:rFonts w:eastAsia="標楷體"/>
-          <w:b/>
-          <w:sz w:val="24"/>
-          <w:szCs w:val="24"/>
-        </w:rPr>
-        <w:t>)</w:t>
-      </w:r>
-      <w:bookmarkEnd w:id="23"/>
     </w:p>
     <w:p>
       <w:pPr>
@@ -10062,7 +10655,7 @@
         </w:rPr>
         <w:br w:type="page"/>
       </w:r>
-      <w:bookmarkStart w:id="25" w:name="_Toc84408048"/>
+      <w:bookmarkStart w:id="26" w:name="_Toc84408048"/>
       <w:r>
         <w:rPr>
           <w:rFonts w:eastAsia="標楷體"/>
@@ -10073,7 +10666,7 @@
         <w:lastRenderedPageBreak/>
         <w:t>Glossary</w:t>
       </w:r>
-      <w:bookmarkEnd w:id="25"/>
+      <w:bookmarkEnd w:id="26"/>
     </w:p>
     <w:p>
       <w:pPr>
@@ -10107,7 +10700,7 @@
         </w:rPr>
         <w:br w:type="page"/>
       </w:r>
-      <w:bookmarkStart w:id="26" w:name="_Toc84408049"/>
+      <w:bookmarkStart w:id="27" w:name="_Toc84408049"/>
       <w:r>
         <w:rPr>
           <w:rFonts w:eastAsia="標楷體"/>
@@ -10118,7 +10711,7 @@
         <w:lastRenderedPageBreak/>
         <w:t>References</w:t>
       </w:r>
-      <w:bookmarkEnd w:id="26"/>
+      <w:bookmarkEnd w:id="27"/>
     </w:p>
     <w:p>
       <w:pPr>
@@ -10152,7 +10745,7 @@
         </w:rPr>
         <w:br w:type="page"/>
       </w:r>
-      <w:bookmarkStart w:id="27" w:name="_Toc84408050"/>
+      <w:bookmarkStart w:id="28" w:name="_Toc84408050"/>
       <w:r>
         <w:rPr>
           <w:rFonts w:eastAsia="標楷體"/>
@@ -10163,7 +10756,7 @@
         <w:lastRenderedPageBreak/>
         <w:t>Appendix</w:t>
       </w:r>
-      <w:bookmarkEnd w:id="27"/>
+      <w:bookmarkEnd w:id="28"/>
     </w:p>
     <w:p>
       <w:pPr>
@@ -10184,7 +10777,7 @@
 </file>
 
 <file path=word/endnotes.xml><?xml version="1.0" encoding="utf-8"?>
-<w:endnotes xmlns:wpc="http://schemas.microsoft.com/office/word/2010/wordprocessingCanvas" xmlns:cx="http://schemas.microsoft.com/office/drawing/2014/chartex" xmlns:cx1="http://schemas.microsoft.com/office/drawing/2015/9/8/chartex" xmlns:cx2="http://schemas.microsoft.com/office/drawing/2015/10/21/chartex" xmlns:cx3="http://schemas.microsoft.com/office/drawing/2016/5/9/chartex" xmlns:cx4="http://schemas.microsoft.com/office/drawing/2016/5/10/chartex" xmlns:cx5="http://schemas.microsoft.com/office/drawing/2016/5/11/chartex" xmlns:cx6="http://schemas.microsoft.com/office/drawing/2016/5/12/chartex" xmlns:cx7="http://schemas.microsoft.com/office/drawing/2016/5/13/chartex" xmlns:cx8="http://schemas.microsoft.com/office/drawing/2016/5/14/chartex" xmlns:mc="http://schemas.openxmlformats.org/markup-compatibility/2006" xmlns:aink="http://schemas.microsoft.com/office/drawing/2016/ink" xmlns:am3d="http://schemas.microsoft.com/office/drawing/2017/model3d" xmlns:o="urn:schemas-microsoft-com:office:office" xmlns:r="http://schemas.openxmlformats.org/officeDocument/2006/relationships" xmlns:m="http://schemas.openxmlformats.org/officeDocument/2006/math" xmlns:v="urn:schemas-microsoft-com:vml" xmlns:wp14="http://schemas.microsoft.com/office/word/2010/wordprocessingDrawing" xmlns:wp="http://schemas.openxmlformats.org/drawingml/2006/wordprocessingDrawing" xmlns:w10="urn:schemas-microsoft-com:office:word" xmlns:w="http://schemas.openxmlformats.org/wordprocessingml/2006/main" xmlns:w14="http://schemas.microsoft.com/office/word/2010/wordml" xmlns:w15="http://schemas.microsoft.com/office/word/2012/wordml" xmlns:w16cex="http://schemas.microsoft.com/office/word/2018/wordml/cex" xmlns:w16cid="http://schemas.microsoft.com/office/word/2016/wordml/cid" xmlns:w16="http://schemas.microsoft.com/office/word/2018/wordml" xmlns:w16sdtdh="http://schemas.microsoft.com/office/word/2020/wordml/sdtdatahash" xmlns:w16se="http://schemas.microsoft.com/office/word/2015/wordml/symex" xmlns:wpg="http://schemas.microsoft.com/office/word/2010/wordprocessingGroup" xmlns:wpi="http://schemas.microsoft.com/office/word/2010/wordprocessingInk" xmlns:wne="http://schemas.microsoft.com/office/word/2006/wordml" xmlns:wps="http://schemas.microsoft.com/office/word/2010/wordprocessingShape" mc:Ignorable="w14 w15 w16se w16cid w16 w16cex w16sdtdh wp14">
+<w:endnotes xmlns:wpc="http://schemas.microsoft.com/office/word/2010/wordprocessingCanvas" xmlns:cx="http://schemas.microsoft.com/office/drawing/2014/chartex" xmlns:cx1="http://schemas.microsoft.com/office/drawing/2015/9/8/chartex" xmlns:cx2="http://schemas.microsoft.com/office/drawing/2015/10/21/chartex" xmlns:cx3="http://schemas.microsoft.com/office/drawing/2016/5/9/chartex" xmlns:cx4="http://schemas.microsoft.com/office/drawing/2016/5/10/chartex" xmlns:cx5="http://schemas.microsoft.com/office/drawing/2016/5/11/chartex" xmlns:cx6="http://schemas.microsoft.com/office/drawing/2016/5/12/chartex" xmlns:cx7="http://schemas.microsoft.com/office/drawing/2016/5/13/chartex" xmlns:cx8="http://schemas.microsoft.com/office/drawing/2016/5/14/chartex" xmlns:mc="http://schemas.openxmlformats.org/markup-compatibility/2006" xmlns:aink="http://schemas.microsoft.com/office/drawing/2016/ink" xmlns:am3d="http://schemas.microsoft.com/office/drawing/2017/model3d" xmlns:o="urn:schemas-microsoft-com:office:office" xmlns:r="http://schemas.openxmlformats.org/officeDocument/2006/relationships" xmlns:m="http://schemas.openxmlformats.org/officeDocument/2006/math" xmlns:v="urn:schemas-microsoft-com:vml" xmlns:wp14="http://schemas.microsoft.com/office/word/2010/wordprocessingDrawing" xmlns:wp="http://schemas.openxmlformats.org/drawingml/2006/wordprocessingDrawing" xmlns:w10="urn:schemas-microsoft-com:office:word" xmlns:w="http://schemas.openxmlformats.org/wordprocessingml/2006/main" xmlns:w14="http://schemas.microsoft.com/office/word/2010/wordml" xmlns:w15="http://schemas.microsoft.com/office/word/2012/wordml" xmlns:w16cid="http://schemas.microsoft.com/office/word/2016/wordml/cid" xmlns:w16se="http://schemas.microsoft.com/office/word/2015/wordml/symex" xmlns:wpg="http://schemas.microsoft.com/office/word/2010/wordprocessingGroup" xmlns:wpi="http://schemas.microsoft.com/office/word/2010/wordprocessingInk" xmlns:wne="http://schemas.microsoft.com/office/word/2006/wordml" xmlns:wps="http://schemas.microsoft.com/office/word/2010/wordprocessingShape" mc:Ignorable="w14 w15 w16se w16cid wp14">
   <w:endnote w:type="separator" w:id="-1">
     <w:p>
       <w:r>
@@ -10203,7 +10796,7 @@
 </file>
 
 <file path=word/footer1.xml><?xml version="1.0" encoding="utf-8"?>
-<w:ftr xmlns:wpc="http://schemas.microsoft.com/office/word/2010/wordprocessingCanvas" xmlns:cx="http://schemas.microsoft.com/office/drawing/2014/chartex" xmlns:cx1="http://schemas.microsoft.com/office/drawing/2015/9/8/chartex" xmlns:cx2="http://schemas.microsoft.com/office/drawing/2015/10/21/chartex" xmlns:cx3="http://schemas.microsoft.com/office/drawing/2016/5/9/chartex" xmlns:cx4="http://schemas.microsoft.com/office/drawing/2016/5/10/chartex" xmlns:cx5="http://schemas.microsoft.com/office/drawing/2016/5/11/chartex" xmlns:cx6="http://schemas.microsoft.com/office/drawing/2016/5/12/chartex" xmlns:cx7="http://schemas.microsoft.com/office/drawing/2016/5/13/chartex" xmlns:cx8="http://schemas.microsoft.com/office/drawing/2016/5/14/chartex" xmlns:mc="http://schemas.openxmlformats.org/markup-compatibility/2006" xmlns:aink="http://schemas.microsoft.com/office/drawing/2016/ink" xmlns:am3d="http://schemas.microsoft.com/office/drawing/2017/model3d" xmlns:o="urn:schemas-microsoft-com:office:office" xmlns:r="http://schemas.openxmlformats.org/officeDocument/2006/relationships" xmlns:m="http://schemas.openxmlformats.org/officeDocument/2006/math" xmlns:v="urn:schemas-microsoft-com:vml" xmlns:wp14="http://schemas.microsoft.com/office/word/2010/wordprocessingDrawing" xmlns:wp="http://schemas.openxmlformats.org/drawingml/2006/wordprocessingDrawing" xmlns:w10="urn:schemas-microsoft-com:office:word" xmlns:w="http://schemas.openxmlformats.org/wordprocessingml/2006/main" xmlns:w14="http://schemas.microsoft.com/office/word/2010/wordml" xmlns:w15="http://schemas.microsoft.com/office/word/2012/wordml" xmlns:w16cex="http://schemas.microsoft.com/office/word/2018/wordml/cex" xmlns:w16cid="http://schemas.microsoft.com/office/word/2016/wordml/cid" xmlns:w16="http://schemas.microsoft.com/office/word/2018/wordml" xmlns:w16sdtdh="http://schemas.microsoft.com/office/word/2020/wordml/sdtdatahash" xmlns:w16se="http://schemas.microsoft.com/office/word/2015/wordml/symex" xmlns:wpg="http://schemas.microsoft.com/office/word/2010/wordprocessingGroup" xmlns:wpi="http://schemas.microsoft.com/office/word/2010/wordprocessingInk" xmlns:wne="http://schemas.microsoft.com/office/word/2006/wordml" xmlns:wps="http://schemas.microsoft.com/office/word/2010/wordprocessingShape" mc:Ignorable="w14 w15 w16se w16cid w16 w16cex w16sdtdh wp14">
+<w:ftr xmlns:wpc="http://schemas.microsoft.com/office/word/2010/wordprocessingCanvas" xmlns:cx="http://schemas.microsoft.com/office/drawing/2014/chartex" xmlns:cx1="http://schemas.microsoft.com/office/drawing/2015/9/8/chartex" xmlns:cx2="http://schemas.microsoft.com/office/drawing/2015/10/21/chartex" xmlns:cx3="http://schemas.microsoft.com/office/drawing/2016/5/9/chartex" xmlns:cx4="http://schemas.microsoft.com/office/drawing/2016/5/10/chartex" xmlns:cx5="http://schemas.microsoft.com/office/drawing/2016/5/11/chartex" xmlns:cx6="http://schemas.microsoft.com/office/drawing/2016/5/12/chartex" xmlns:cx7="http://schemas.microsoft.com/office/drawing/2016/5/13/chartex" xmlns:cx8="http://schemas.microsoft.com/office/drawing/2016/5/14/chartex" xmlns:mc="http://schemas.openxmlformats.org/markup-compatibility/2006" xmlns:aink="http://schemas.microsoft.com/office/drawing/2016/ink" xmlns:am3d="http://schemas.microsoft.com/office/drawing/2017/model3d" xmlns:o="urn:schemas-microsoft-com:office:office" xmlns:r="http://schemas.openxmlformats.org/officeDocument/2006/relationships" xmlns:m="http://schemas.openxmlformats.org/officeDocument/2006/math" xmlns:v="urn:schemas-microsoft-com:vml" xmlns:wp14="http://schemas.microsoft.com/office/word/2010/wordprocessingDrawing" xmlns:wp="http://schemas.openxmlformats.org/drawingml/2006/wordprocessingDrawing" xmlns:w10="urn:schemas-microsoft-com:office:word" xmlns:w="http://schemas.openxmlformats.org/wordprocessingml/2006/main" xmlns:w14="http://schemas.microsoft.com/office/word/2010/wordml" xmlns:w15="http://schemas.microsoft.com/office/word/2012/wordml" xmlns:w16cid="http://schemas.microsoft.com/office/word/2016/wordml/cid" xmlns:w16se="http://schemas.microsoft.com/office/word/2015/wordml/symex" xmlns:wpg="http://schemas.microsoft.com/office/word/2010/wordprocessingGroup" xmlns:wpi="http://schemas.microsoft.com/office/word/2010/wordprocessingInk" xmlns:wne="http://schemas.microsoft.com/office/word/2006/wordml" xmlns:wps="http://schemas.microsoft.com/office/word/2010/wordprocessingShape" mc:Ignorable="w14 w15 w16se w16cid wp14">
   <w:p>
     <w:pPr>
       <w:pStyle w:val="a3"/>
@@ -10253,7 +10846,7 @@
 </file>
 
 <file path=word/footer2.xml><?xml version="1.0" encoding="utf-8"?>
-<w:ftr xmlns:wpc="http://schemas.microsoft.com/office/word/2010/wordprocessingCanvas" xmlns:cx="http://schemas.microsoft.com/office/drawing/2014/chartex" xmlns:cx1="http://schemas.microsoft.com/office/drawing/2015/9/8/chartex" xmlns:cx2="http://schemas.microsoft.com/office/drawing/2015/10/21/chartex" xmlns:cx3="http://schemas.microsoft.com/office/drawing/2016/5/9/chartex" xmlns:cx4="http://schemas.microsoft.com/office/drawing/2016/5/10/chartex" xmlns:cx5="http://schemas.microsoft.com/office/drawing/2016/5/11/chartex" xmlns:cx6="http://schemas.microsoft.com/office/drawing/2016/5/12/chartex" xmlns:cx7="http://schemas.microsoft.com/office/drawing/2016/5/13/chartex" xmlns:cx8="http://schemas.microsoft.com/office/drawing/2016/5/14/chartex" xmlns:mc="http://schemas.openxmlformats.org/markup-compatibility/2006" xmlns:aink="http://schemas.microsoft.com/office/drawing/2016/ink" xmlns:am3d="http://schemas.microsoft.com/office/drawing/2017/model3d" xmlns:o="urn:schemas-microsoft-com:office:office" xmlns:r="http://schemas.openxmlformats.org/officeDocument/2006/relationships" xmlns:m="http://schemas.openxmlformats.org/officeDocument/2006/math" xmlns:v="urn:schemas-microsoft-com:vml" xmlns:wp14="http://schemas.microsoft.com/office/word/2010/wordprocessingDrawing" xmlns:wp="http://schemas.openxmlformats.org/drawingml/2006/wordprocessingDrawing" xmlns:w10="urn:schemas-microsoft-com:office:word" xmlns:w="http://schemas.openxmlformats.org/wordprocessingml/2006/main" xmlns:w14="http://schemas.microsoft.com/office/word/2010/wordml" xmlns:w15="http://schemas.microsoft.com/office/word/2012/wordml" xmlns:w16cex="http://schemas.microsoft.com/office/word/2018/wordml/cex" xmlns:w16cid="http://schemas.microsoft.com/office/word/2016/wordml/cid" xmlns:w16="http://schemas.microsoft.com/office/word/2018/wordml" xmlns:w16sdtdh="http://schemas.microsoft.com/office/word/2020/wordml/sdtdatahash" xmlns:w16se="http://schemas.microsoft.com/office/word/2015/wordml/symex" xmlns:wpg="http://schemas.microsoft.com/office/word/2010/wordprocessingGroup" xmlns:wpi="http://schemas.microsoft.com/office/word/2010/wordprocessingInk" xmlns:wne="http://schemas.microsoft.com/office/word/2006/wordml" xmlns:wps="http://schemas.microsoft.com/office/word/2010/wordprocessingShape" mc:Ignorable="w14 w15 w16se w16cid w16 w16cex w16sdtdh wp14">
+<w:ftr xmlns:wpc="http://schemas.microsoft.com/office/word/2010/wordprocessingCanvas" xmlns:cx="http://schemas.microsoft.com/office/drawing/2014/chartex" xmlns:cx1="http://schemas.microsoft.com/office/drawing/2015/9/8/chartex" xmlns:cx2="http://schemas.microsoft.com/office/drawing/2015/10/21/chartex" xmlns:cx3="http://schemas.microsoft.com/office/drawing/2016/5/9/chartex" xmlns:cx4="http://schemas.microsoft.com/office/drawing/2016/5/10/chartex" xmlns:cx5="http://schemas.microsoft.com/office/drawing/2016/5/11/chartex" xmlns:cx6="http://schemas.microsoft.com/office/drawing/2016/5/12/chartex" xmlns:cx7="http://schemas.microsoft.com/office/drawing/2016/5/13/chartex" xmlns:cx8="http://schemas.microsoft.com/office/drawing/2016/5/14/chartex" xmlns:mc="http://schemas.openxmlformats.org/markup-compatibility/2006" xmlns:aink="http://schemas.microsoft.com/office/drawing/2016/ink" xmlns:am3d="http://schemas.microsoft.com/office/drawing/2017/model3d" xmlns:o="urn:schemas-microsoft-com:office:office" xmlns:r="http://schemas.openxmlformats.org/officeDocument/2006/relationships" xmlns:m="http://schemas.openxmlformats.org/officeDocument/2006/math" xmlns:v="urn:schemas-microsoft-com:vml" xmlns:wp14="http://schemas.microsoft.com/office/word/2010/wordprocessingDrawing" xmlns:wp="http://schemas.openxmlformats.org/drawingml/2006/wordprocessingDrawing" xmlns:w10="urn:schemas-microsoft-com:office:word" xmlns:w="http://schemas.openxmlformats.org/wordprocessingml/2006/main" xmlns:w14="http://schemas.microsoft.com/office/word/2010/wordml" xmlns:w15="http://schemas.microsoft.com/office/word/2012/wordml" xmlns:w16cid="http://schemas.microsoft.com/office/word/2016/wordml/cid" xmlns:w16se="http://schemas.microsoft.com/office/word/2015/wordml/symex" xmlns:wpg="http://schemas.microsoft.com/office/word/2010/wordprocessingGroup" xmlns:wpi="http://schemas.microsoft.com/office/word/2010/wordprocessingInk" xmlns:wne="http://schemas.microsoft.com/office/word/2006/wordml" xmlns:wps="http://schemas.microsoft.com/office/word/2010/wordprocessingShape" mc:Ignorable="w14 w15 w16se w16cid wp14">
   <w:p>
     <w:pPr>
       <w:pStyle w:val="a3"/>
@@ -10303,7 +10896,7 @@
 </file>
 
 <file path=word/footnotes.xml><?xml version="1.0" encoding="utf-8"?>
-<w:footnotes xmlns:wpc="http://schemas.microsoft.com/office/word/2010/wordprocessingCanvas" xmlns:cx="http://schemas.microsoft.com/office/drawing/2014/chartex" xmlns:cx1="http://schemas.microsoft.com/office/drawing/2015/9/8/chartex" xmlns:cx2="http://schemas.microsoft.com/office/drawing/2015/10/21/chartex" xmlns:cx3="http://schemas.microsoft.com/office/drawing/2016/5/9/chartex" xmlns:cx4="http://schemas.microsoft.com/office/drawing/2016/5/10/chartex" xmlns:cx5="http://schemas.microsoft.com/office/drawing/2016/5/11/chartex" xmlns:cx6="http://schemas.microsoft.com/office/drawing/2016/5/12/chartex" xmlns:cx7="http://schemas.microsoft.com/office/drawing/2016/5/13/chartex" xmlns:cx8="http://schemas.microsoft.com/office/drawing/2016/5/14/chartex" xmlns:mc="http://schemas.openxmlformats.org/markup-compatibility/2006" xmlns:aink="http://schemas.microsoft.com/office/drawing/2016/ink" xmlns:am3d="http://schemas.microsoft.com/office/drawing/2017/model3d" xmlns:o="urn:schemas-microsoft-com:office:office" xmlns:r="http://schemas.openxmlformats.org/officeDocument/2006/relationships" xmlns:m="http://schemas.openxmlformats.org/officeDocument/2006/math" xmlns:v="urn:schemas-microsoft-com:vml" xmlns:wp14="http://schemas.microsoft.com/office/word/2010/wordprocessingDrawing" xmlns:wp="http://schemas.openxmlformats.org/drawingml/2006/wordprocessingDrawing" xmlns:w10="urn:schemas-microsoft-com:office:word" xmlns:w="http://schemas.openxmlformats.org/wordprocessingml/2006/main" xmlns:w14="http://schemas.microsoft.com/office/word/2010/wordml" xmlns:w15="http://schemas.microsoft.com/office/word/2012/wordml" xmlns:w16cex="http://schemas.microsoft.com/office/word/2018/wordml/cex" xmlns:w16cid="http://schemas.microsoft.com/office/word/2016/wordml/cid" xmlns:w16="http://schemas.microsoft.com/office/word/2018/wordml" xmlns:w16sdtdh="http://schemas.microsoft.com/office/word/2020/wordml/sdtdatahash" xmlns:w16se="http://schemas.microsoft.com/office/word/2015/wordml/symex" xmlns:wpg="http://schemas.microsoft.com/office/word/2010/wordprocessingGroup" xmlns:wpi="http://schemas.microsoft.com/office/word/2010/wordprocessingInk" xmlns:wne="http://schemas.microsoft.com/office/word/2006/wordml" xmlns:wps="http://schemas.microsoft.com/office/word/2010/wordprocessingShape" mc:Ignorable="w14 w15 w16se w16cid w16 w16cex w16sdtdh wp14">
+<w:footnotes xmlns:wpc="http://schemas.microsoft.com/office/word/2010/wordprocessingCanvas" xmlns:cx="http://schemas.microsoft.com/office/drawing/2014/chartex" xmlns:cx1="http://schemas.microsoft.com/office/drawing/2015/9/8/chartex" xmlns:cx2="http://schemas.microsoft.com/office/drawing/2015/10/21/chartex" xmlns:cx3="http://schemas.microsoft.com/office/drawing/2016/5/9/chartex" xmlns:cx4="http://schemas.microsoft.com/office/drawing/2016/5/10/chartex" xmlns:cx5="http://schemas.microsoft.com/office/drawing/2016/5/11/chartex" xmlns:cx6="http://schemas.microsoft.com/office/drawing/2016/5/12/chartex" xmlns:cx7="http://schemas.microsoft.com/office/drawing/2016/5/13/chartex" xmlns:cx8="http://schemas.microsoft.com/office/drawing/2016/5/14/chartex" xmlns:mc="http://schemas.openxmlformats.org/markup-compatibility/2006" xmlns:aink="http://schemas.microsoft.com/office/drawing/2016/ink" xmlns:am3d="http://schemas.microsoft.com/office/drawing/2017/model3d" xmlns:o="urn:schemas-microsoft-com:office:office" xmlns:r="http://schemas.openxmlformats.org/officeDocument/2006/relationships" xmlns:m="http://schemas.openxmlformats.org/officeDocument/2006/math" xmlns:v="urn:schemas-microsoft-com:vml" xmlns:wp14="http://schemas.microsoft.com/office/word/2010/wordprocessingDrawing" xmlns:wp="http://schemas.openxmlformats.org/drawingml/2006/wordprocessingDrawing" xmlns:w10="urn:schemas-microsoft-com:office:word" xmlns:w="http://schemas.openxmlformats.org/wordprocessingml/2006/main" xmlns:w14="http://schemas.microsoft.com/office/word/2010/wordml" xmlns:w15="http://schemas.microsoft.com/office/word/2012/wordml" xmlns:w16cid="http://schemas.microsoft.com/office/word/2016/wordml/cid" xmlns:w16se="http://schemas.microsoft.com/office/word/2015/wordml/symex" xmlns:wpg="http://schemas.microsoft.com/office/word/2010/wordprocessingGroup" xmlns:wpi="http://schemas.microsoft.com/office/word/2010/wordprocessingInk" xmlns:wne="http://schemas.microsoft.com/office/word/2006/wordml" xmlns:wps="http://schemas.microsoft.com/office/word/2010/wordprocessingShape" mc:Ignorable="w14 w15 w16se w16cid wp14">
   <w:footnote w:type="separator" w:id="-1">
     <w:p>
       <w:r>
@@ -10322,7 +10915,7 @@
 </file>
 
 <file path=word/numbering.xml><?xml version="1.0" encoding="utf-8"?>
-<w:numbering xmlns:wpc="http://schemas.microsoft.com/office/word/2010/wordprocessingCanvas" xmlns:cx="http://schemas.microsoft.com/office/drawing/2014/chartex" xmlns:cx1="http://schemas.microsoft.com/office/drawing/2015/9/8/chartex" xmlns:cx2="http://schemas.microsoft.com/office/drawing/2015/10/21/chartex" xmlns:cx3="http://schemas.microsoft.com/office/drawing/2016/5/9/chartex" xmlns:cx4="http://schemas.microsoft.com/office/drawing/2016/5/10/chartex" xmlns:cx5="http://schemas.microsoft.com/office/drawing/2016/5/11/chartex" xmlns:cx6="http://schemas.microsoft.com/office/drawing/2016/5/12/chartex" xmlns:cx7="http://schemas.microsoft.com/office/drawing/2016/5/13/chartex" xmlns:cx8="http://schemas.microsoft.com/office/drawing/2016/5/14/chartex" xmlns:mc="http://schemas.openxmlformats.org/markup-compatibility/2006" xmlns:aink="http://schemas.microsoft.com/office/drawing/2016/ink" xmlns:am3d="http://schemas.microsoft.com/office/drawing/2017/model3d" xmlns:o="urn:schemas-microsoft-com:office:office" xmlns:r="http://schemas.openxmlformats.org/officeDocument/2006/relationships" xmlns:m="http://schemas.openxmlformats.org/officeDocument/2006/math" xmlns:v="urn:schemas-microsoft-com:vml" xmlns:wp14="http://schemas.microsoft.com/office/word/2010/wordprocessingDrawing" xmlns:wp="http://schemas.openxmlformats.org/drawingml/2006/wordprocessingDrawing" xmlns:w10="urn:schemas-microsoft-com:office:word" xmlns:w="http://schemas.openxmlformats.org/wordprocessingml/2006/main" xmlns:w14="http://schemas.microsoft.com/office/word/2010/wordml" xmlns:w15="http://schemas.microsoft.com/office/word/2012/wordml" xmlns:w16cex="http://schemas.microsoft.com/office/word/2018/wordml/cex" xmlns:w16cid="http://schemas.microsoft.com/office/word/2016/wordml/cid" xmlns:w16="http://schemas.microsoft.com/office/word/2018/wordml" xmlns:w16sdtdh="http://schemas.microsoft.com/office/word/2020/wordml/sdtdatahash" xmlns:w16se="http://schemas.microsoft.com/office/word/2015/wordml/symex" xmlns:wpg="http://schemas.microsoft.com/office/word/2010/wordprocessingGroup" xmlns:wpi="http://schemas.microsoft.com/office/word/2010/wordprocessingInk" xmlns:wne="http://schemas.microsoft.com/office/word/2006/wordml" xmlns:wps="http://schemas.microsoft.com/office/word/2010/wordprocessingShape" mc:Ignorable="w14 w15 w16se w16cid w16 w16cex w16sdtdh wp14">
+<w:numbering xmlns:wpc="http://schemas.microsoft.com/office/word/2010/wordprocessingCanvas" xmlns:cx="http://schemas.microsoft.com/office/drawing/2014/chartex" xmlns:cx1="http://schemas.microsoft.com/office/drawing/2015/9/8/chartex" xmlns:cx2="http://schemas.microsoft.com/office/drawing/2015/10/21/chartex" xmlns:cx3="http://schemas.microsoft.com/office/drawing/2016/5/9/chartex" xmlns:cx4="http://schemas.microsoft.com/office/drawing/2016/5/10/chartex" xmlns:cx5="http://schemas.microsoft.com/office/drawing/2016/5/11/chartex" xmlns:cx6="http://schemas.microsoft.com/office/drawing/2016/5/12/chartex" xmlns:cx7="http://schemas.microsoft.com/office/drawing/2016/5/13/chartex" xmlns:cx8="http://schemas.microsoft.com/office/drawing/2016/5/14/chartex" xmlns:mc="http://schemas.openxmlformats.org/markup-compatibility/2006" xmlns:aink="http://schemas.microsoft.com/office/drawing/2016/ink" xmlns:am3d="http://schemas.microsoft.com/office/drawing/2017/model3d" xmlns:o="urn:schemas-microsoft-com:office:office" xmlns:r="http://schemas.openxmlformats.org/officeDocument/2006/relationships" xmlns:m="http://schemas.openxmlformats.org/officeDocument/2006/math" xmlns:v="urn:schemas-microsoft-com:vml" xmlns:wp14="http://schemas.microsoft.com/office/word/2010/wordprocessingDrawing" xmlns:wp="http://schemas.openxmlformats.org/drawingml/2006/wordprocessingDrawing" xmlns:w10="urn:schemas-microsoft-com:office:word" xmlns:w="http://schemas.openxmlformats.org/wordprocessingml/2006/main" xmlns:w14="http://schemas.microsoft.com/office/word/2010/wordml" xmlns:w15="http://schemas.microsoft.com/office/word/2012/wordml" xmlns:w16cid="http://schemas.microsoft.com/office/word/2016/wordml/cid" xmlns:w16se="http://schemas.microsoft.com/office/word/2015/wordml/symex" xmlns:wpg="http://schemas.microsoft.com/office/word/2010/wordprocessingGroup" xmlns:wpi="http://schemas.microsoft.com/office/word/2010/wordprocessingInk" xmlns:wne="http://schemas.microsoft.com/office/word/2006/wordml" xmlns:wps="http://schemas.microsoft.com/office/word/2010/wordprocessingShape" mc:Ignorable="w14 w15 w16se w16cid wp14">
   <w:abstractNum w:abstractNumId="0" w15:restartNumberingAfterBreak="0">
     <w:nsid w:val="04752BF0"/>
     <w:multiLevelType w:val="hybridMultilevel"/>
@@ -11274,7 +11867,7 @@
 </file>
 
 <file path=word/styles.xml><?xml version="1.0" encoding="utf-8"?>
-<w:styles xmlns:mc="http://schemas.openxmlformats.org/markup-compatibility/2006" xmlns:r="http://schemas.openxmlformats.org/officeDocument/2006/relationships" xmlns:w="http://schemas.openxmlformats.org/wordprocessingml/2006/main" xmlns:w14="http://schemas.microsoft.com/office/word/2010/wordml" xmlns:w15="http://schemas.microsoft.com/office/word/2012/wordml" xmlns:w16cex="http://schemas.microsoft.com/office/word/2018/wordml/cex" xmlns:w16cid="http://schemas.microsoft.com/office/word/2016/wordml/cid" xmlns:w16="http://schemas.microsoft.com/office/word/2018/wordml" xmlns:w16sdtdh="http://schemas.microsoft.com/office/word/2020/wordml/sdtdatahash" xmlns:w16se="http://schemas.microsoft.com/office/word/2015/wordml/symex" mc:Ignorable="w14 w15 w16se w16cid w16 w16cex w16sdtdh">
+<w:styles xmlns:mc="http://schemas.openxmlformats.org/markup-compatibility/2006" xmlns:r="http://schemas.openxmlformats.org/officeDocument/2006/relationships" xmlns:w="http://schemas.openxmlformats.org/wordprocessingml/2006/main" xmlns:w14="http://schemas.microsoft.com/office/word/2010/wordml" xmlns:w15="http://schemas.microsoft.com/office/word/2012/wordml" xmlns:w16cid="http://schemas.microsoft.com/office/word/2016/wordml/cid" xmlns:w16se="http://schemas.microsoft.com/office/word/2015/wordml/symex" mc:Ignorable="w14 w15 w16se w16cid">
   <w:docDefaults>
     <w:rPrDefault>
       <w:rPr>
@@ -11284,7 +11877,7 @@
     </w:rPrDefault>
     <w:pPrDefault/>
   </w:docDefaults>
-  <w:latentStyles w:defLockedState="0" w:defUIPriority="0" w:defSemiHidden="0" w:defUnhideWhenUsed="0" w:defQFormat="0" w:count="376">
+  <w:latentStyles w:defLockedState="0" w:defUIPriority="0" w:defSemiHidden="0" w:defUnhideWhenUsed="0" w:defQFormat="0" w:count="375">
     <w:lsdException w:name="Normal" w:qFormat="1"/>
     <w:lsdException w:name="heading 1" w:qFormat="1"/>
     <w:lsdException w:name="heading 2" w:qFormat="1"/>
@@ -11306,6 +11899,7 @@
     <w:lsdException w:name="Emphasis" w:qFormat="1"/>
     <w:lsdException w:name="Normal (Web)" w:uiPriority="99"/>
     <w:lsdException w:name="HTML Keyboard" w:semiHidden="1" w:unhideWhenUsed="1"/>
+    <w:lsdException w:name="Normal Table" w:semiHidden="1" w:unhideWhenUsed="1"/>
     <w:lsdException w:name="annotation subject" w:semiHidden="1" w:unhideWhenUsed="1"/>
     <w:lsdException w:name="No List" w:semiHidden="1" w:unhideWhenUsed="1"/>
     <w:lsdException w:name="Outline List 1" w:semiHidden="1" w:unhideWhenUsed="1"/>
@@ -11348,8 +11942,11 @@
     <w:lsdException w:name="Table Contemporary" w:semiHidden="1" w:unhideWhenUsed="1"/>
     <w:lsdException w:name="Table Elegant" w:semiHidden="1" w:unhideWhenUsed="1"/>
     <w:lsdException w:name="Table Professional" w:semiHidden="1" w:unhideWhenUsed="1"/>
+    <w:lsdException w:name="Table Subtle 1" w:semiHidden="1" w:unhideWhenUsed="1"/>
     <w:lsdException w:name="Table Subtle 2" w:semiHidden="1" w:unhideWhenUsed="1"/>
     <w:lsdException w:name="Table Web 1" w:semiHidden="1" w:unhideWhenUsed="1"/>
+    <w:lsdException w:name="Table Web 2" w:semiHidden="1" w:unhideWhenUsed="1"/>
+    <w:lsdException w:name="Table Web 3" w:semiHidden="1" w:unhideWhenUsed="1"/>
     <w:lsdException w:name="Balloon Text" w:semiHidden="1" w:unhideWhenUsed="1"/>
     <w:lsdException w:name="Table Theme" w:semiHidden="1" w:unhideWhenUsed="1"/>
     <w:lsdException w:name="Placeholder Text" w:semiHidden="1" w:uiPriority="99"/>
@@ -11571,7 +12168,6 @@
     <w:lsdException w:name="Smart Hyperlink" w:semiHidden="1" w:uiPriority="99" w:unhideWhenUsed="1"/>
     <w:lsdException w:name="Hashtag" w:semiHidden="1" w:uiPriority="99" w:unhideWhenUsed="1"/>
     <w:lsdException w:name="Unresolved Mention" w:semiHidden="1" w:uiPriority="99" w:unhideWhenUsed="1"/>
-    <w:lsdException w:name="Smart Link" w:semiHidden="1" w:uiPriority="99" w:unhideWhenUsed="1"/>
   </w:latentStyles>
   <w:style w:type="paragraph" w:default="1" w:styleId="a">
     <w:name w:val="Normal"/>

</xml_diff>

<commit_message>
classify ER diagram & update table
</commit_message>
<xml_diff>
--- a/SRS.docx
+++ b/SRS.docx
@@ -1,6 +1,6 @@
 
 <file path=word/document.xml><?xml version="1.0" encoding="utf-8"?>
-<w:document xmlns:wpc="http://schemas.microsoft.com/office/word/2010/wordprocessingCanvas" xmlns:cx="http://schemas.microsoft.com/office/drawing/2014/chartex" xmlns:mc="http://schemas.openxmlformats.org/markup-compatibility/2006" xmlns:o="urn:schemas-microsoft-com:office:office" xmlns:r="http://schemas.openxmlformats.org/officeDocument/2006/relationships" xmlns:m="http://schemas.openxmlformats.org/officeDocument/2006/math" xmlns:v="urn:schemas-microsoft-com:vml" xmlns:wp14="http://schemas.microsoft.com/office/word/2010/wordprocessingDrawing" xmlns:wp="http://schemas.openxmlformats.org/drawingml/2006/wordprocessingDrawing" xmlns:w10="urn:schemas-microsoft-com:office:word" xmlns:w="http://schemas.openxmlformats.org/wordprocessingml/2006/main" xmlns:w14="http://schemas.microsoft.com/office/word/2010/wordml" xmlns:w15="http://schemas.microsoft.com/office/word/2012/wordml" xmlns:w16se="http://schemas.microsoft.com/office/word/2015/wordml/symex" xmlns:wpg="http://schemas.microsoft.com/office/word/2010/wordprocessingGroup" xmlns:wpi="http://schemas.microsoft.com/office/word/2010/wordprocessingInk" xmlns:wne="http://schemas.microsoft.com/office/word/2006/wordml" xmlns:wps="http://schemas.microsoft.com/office/word/2010/wordprocessingShape" mc:Ignorable="w14 w15 w16se wp14">
+<w:document xmlns:wpc="http://schemas.microsoft.com/office/word/2010/wordprocessingCanvas" xmlns:cx="http://schemas.microsoft.com/office/drawing/2014/chartex" xmlns:cx1="http://schemas.microsoft.com/office/drawing/2015/9/8/chartex" xmlns:cx2="http://schemas.microsoft.com/office/drawing/2015/10/21/chartex" xmlns:cx3="http://schemas.microsoft.com/office/drawing/2016/5/9/chartex" xmlns:cx4="http://schemas.microsoft.com/office/drawing/2016/5/10/chartex" xmlns:cx5="http://schemas.microsoft.com/office/drawing/2016/5/11/chartex" xmlns:cx6="http://schemas.microsoft.com/office/drawing/2016/5/12/chartex" xmlns:cx7="http://schemas.microsoft.com/office/drawing/2016/5/13/chartex" xmlns:cx8="http://schemas.microsoft.com/office/drawing/2016/5/14/chartex" xmlns:mc="http://schemas.openxmlformats.org/markup-compatibility/2006" xmlns:aink="http://schemas.microsoft.com/office/drawing/2016/ink" xmlns:am3d="http://schemas.microsoft.com/office/drawing/2017/model3d" xmlns:o="urn:schemas-microsoft-com:office:office" xmlns:r="http://schemas.openxmlformats.org/officeDocument/2006/relationships" xmlns:m="http://schemas.openxmlformats.org/officeDocument/2006/math" xmlns:v="urn:schemas-microsoft-com:vml" xmlns:wp14="http://schemas.microsoft.com/office/word/2010/wordprocessingDrawing" xmlns:wp="http://schemas.openxmlformats.org/drawingml/2006/wordprocessingDrawing" xmlns:w10="urn:schemas-microsoft-com:office:word" xmlns:w="http://schemas.openxmlformats.org/wordprocessingml/2006/main" xmlns:w14="http://schemas.microsoft.com/office/word/2010/wordml" xmlns:w15="http://schemas.microsoft.com/office/word/2012/wordml" xmlns:w16cid="http://schemas.microsoft.com/office/word/2016/wordml/cid" xmlns:w16se="http://schemas.microsoft.com/office/word/2015/wordml/symex" xmlns:wpg="http://schemas.microsoft.com/office/word/2010/wordprocessingGroup" xmlns:wpi="http://schemas.microsoft.com/office/word/2010/wordprocessingInk" xmlns:wne="http://schemas.microsoft.com/office/word/2006/wordml" xmlns:wps="http://schemas.microsoft.com/office/word/2010/wordprocessingShape" mc:Ignorable="w14 w15 w16se w16cid wp14">
   <w:body>
     <w:p>
       <w:pPr>
@@ -5951,7 +5951,7 @@
             <v:path o:extrusionok="f" gradientshapeok="t" o:connecttype="rect"/>
             <o:lock v:ext="edit" aspectratio="t"/>
           </v:shapetype>
-          <v:shape id="圖片 5" o:spid="_x0000_i1025" type="#_x0000_t75" style="width:477.5pt;height:265pt;visibility:visible;mso-wrap-style:square">
+          <v:shape id="圖片 5" o:spid="_x0000_i1025" type="#_x0000_t75" style="width:477.6pt;height:265.2pt;visibility:visible;mso-wrap-style:square">
             <v:imagedata r:id="rId9" o:title=""/>
           </v:shape>
         </w:pict>
@@ -12785,9 +12785,13 @@
         </w:rPr>
         <w:t>3.1 Entity Relationship ER Model</w:t>
       </w:r>
+      <w:bookmarkStart w:id="26" w:name="_GoBack"/>
+      <w:bookmarkEnd w:id="26"/>
     </w:p>
     <w:p>
       <w:pPr>
+        <w:ind w:leftChars="-354" w:left="-850"/>
+        <w:jc w:val="center"/>
         <w:rPr>
           <w:rFonts w:eastAsia="標楷體"/>
         </w:rPr>
@@ -12797,9 +12801,9 @@
           <w:rFonts w:eastAsia="標楷體"/>
           <w:noProof/>
         </w:rPr>
-        <w:pict w14:anchorId="4562054D">
-          <v:shape id="圖片 1" o:spid="_x0000_i1026" type="#_x0000_t75" style="width:477.5pt;height:363.5pt;visibility:visible;mso-wrap-style:square">
-            <v:imagedata r:id="rId10" o:title="" croptop="403f"/>
+        <w:pict w14:anchorId="3B6B4531">
+          <v:shape id="圖片 1" o:spid="_x0000_i1037" type="#_x0000_t75" style="width:557.4pt;height:484.8pt;visibility:visible;mso-wrap-style:square">
+            <v:imagedata r:id="rId10" o:title=""/>
           </v:shape>
         </w:pict>
       </w:r>
@@ -12910,23 +12914,21 @@
           <w:rFonts w:eastAsia="標楷體"/>
         </w:rPr>
       </w:pPr>
-      <w:bookmarkStart w:id="26" w:name="_GoBack"/>
       <w:r>
         <w:rPr>
           <w:noProof/>
         </w:rPr>
         <w:pict w14:anchorId="3E51AE75">
-          <v:shape id="_x0000_i1027" type="#_x0000_t75" style="width:477pt;height:503pt;visibility:visible;mso-wrap-style:square">
+          <v:shape id="_x0000_i1027" type="#_x0000_t75" style="width:477pt;height:503.4pt;visibility:visible;mso-wrap-style:square">
             <v:imagedata r:id="rId11" o:title=""/>
           </v:shape>
         </w:pict>
       </w:r>
-      <w:bookmarkEnd w:id="26"/>
     </w:p>
     <w:p>
       <w:pPr>
         <w:rPr>
-          <w:rFonts w:eastAsia="標楷體" w:hint="eastAsia"/>
+          <w:rFonts w:eastAsia="標楷體"/>
         </w:rPr>
       </w:pPr>
     </w:p>
@@ -14001,7 +14003,7 @@
                 <w:color w:val="000000"/>
                 <w:kern w:val="0"/>
               </w:rPr>
-              <w:t>integer</w:t>
+              <w:t>varchar</w:t>
             </w:r>
           </w:p>
         </w:tc>
@@ -14345,7 +14347,7 @@
                 <w:color w:val="000000"/>
                 <w:kern w:val="0"/>
               </w:rPr>
-              <w:t>integer</w:t>
+              <w:t>varchar</w:t>
             </w:r>
           </w:p>
         </w:tc>
@@ -14570,13 +14572,6 @@
                 <w:kern w:val="0"/>
               </w:rPr>
             </w:pPr>
-            <w:r>
-              <w:rPr>
-                <w:color w:val="000000"/>
-                <w:kern w:val="0"/>
-              </w:rPr>
-              <w:t>not null</w:t>
-            </w:r>
           </w:p>
         </w:tc>
         <w:tc>
@@ -21469,7 +21464,6 @@
                 <w:kern w:val="0"/>
               </w:rPr>
             </w:pPr>
-            <w:proofErr w:type="spellStart"/>
             <w:r>
               <w:rPr>
                 <w:b/>
@@ -21479,7 +21473,6 @@
               </w:rPr>
               <w:t>Nullable</w:t>
             </w:r>
-            <w:proofErr w:type="spellEnd"/>
           </w:p>
         </w:tc>
         <w:tc>
@@ -22264,7 +22257,7 @@
         <w:spacing w:after="240"/>
         <w:ind w:rightChars="17" w:right="41"/>
         <w:rPr>
-          <w:rFonts w:ascii="新細明體" w:hAnsi="新細明體" w:cs="新細明體" w:hint="eastAsia"/>
+          <w:rFonts w:ascii="新細明體" w:hAnsi="新細明體" w:cs="新細明體"/>
           <w:kern w:val="0"/>
         </w:rPr>
       </w:pPr>
@@ -23953,7 +23946,7 @@
         <w:widowControl/>
         <w:ind w:rightChars="17" w:right="41"/>
         <w:rPr>
-          <w:rFonts w:ascii="新細明體" w:hAnsi="新細明體" w:cs="新細明體" w:hint="eastAsia"/>
+          <w:rFonts w:ascii="新細明體" w:hAnsi="新細明體" w:cs="新細明體"/>
           <w:kern w:val="0"/>
         </w:rPr>
       </w:pPr>
@@ -27522,7 +27515,7 @@
 </file>
 
 <file path=word/endnotes.xml><?xml version="1.0" encoding="utf-8"?>
-<w:endnotes xmlns:wpc="http://schemas.microsoft.com/office/word/2010/wordprocessingCanvas" xmlns:cx="http://schemas.microsoft.com/office/drawing/2014/chartex" xmlns:mc="http://schemas.openxmlformats.org/markup-compatibility/2006" xmlns:o="urn:schemas-microsoft-com:office:office" xmlns:r="http://schemas.openxmlformats.org/officeDocument/2006/relationships" xmlns:m="http://schemas.openxmlformats.org/officeDocument/2006/math" xmlns:v="urn:schemas-microsoft-com:vml" xmlns:wp14="http://schemas.microsoft.com/office/word/2010/wordprocessingDrawing" xmlns:wp="http://schemas.openxmlformats.org/drawingml/2006/wordprocessingDrawing" xmlns:w10="urn:schemas-microsoft-com:office:word" xmlns:w="http://schemas.openxmlformats.org/wordprocessingml/2006/main" xmlns:w14="http://schemas.microsoft.com/office/word/2010/wordml" xmlns:w15="http://schemas.microsoft.com/office/word/2012/wordml" xmlns:w16se="http://schemas.microsoft.com/office/word/2015/wordml/symex" xmlns:wpg="http://schemas.microsoft.com/office/word/2010/wordprocessingGroup" xmlns:wpi="http://schemas.microsoft.com/office/word/2010/wordprocessingInk" xmlns:wne="http://schemas.microsoft.com/office/word/2006/wordml" xmlns:wps="http://schemas.microsoft.com/office/word/2010/wordprocessingShape" mc:Ignorable="w14 w15 w16se wp14">
+<w:endnotes xmlns:wpc="http://schemas.microsoft.com/office/word/2010/wordprocessingCanvas" xmlns:cx="http://schemas.microsoft.com/office/drawing/2014/chartex" xmlns:cx1="http://schemas.microsoft.com/office/drawing/2015/9/8/chartex" xmlns:cx2="http://schemas.microsoft.com/office/drawing/2015/10/21/chartex" xmlns:cx3="http://schemas.microsoft.com/office/drawing/2016/5/9/chartex" xmlns:cx4="http://schemas.microsoft.com/office/drawing/2016/5/10/chartex" xmlns:cx5="http://schemas.microsoft.com/office/drawing/2016/5/11/chartex" xmlns:cx6="http://schemas.microsoft.com/office/drawing/2016/5/12/chartex" xmlns:cx7="http://schemas.microsoft.com/office/drawing/2016/5/13/chartex" xmlns:cx8="http://schemas.microsoft.com/office/drawing/2016/5/14/chartex" xmlns:mc="http://schemas.openxmlformats.org/markup-compatibility/2006" xmlns:aink="http://schemas.microsoft.com/office/drawing/2016/ink" xmlns:am3d="http://schemas.microsoft.com/office/drawing/2017/model3d" xmlns:o="urn:schemas-microsoft-com:office:office" xmlns:r="http://schemas.openxmlformats.org/officeDocument/2006/relationships" xmlns:m="http://schemas.openxmlformats.org/officeDocument/2006/math" xmlns:v="urn:schemas-microsoft-com:vml" xmlns:wp14="http://schemas.microsoft.com/office/word/2010/wordprocessingDrawing" xmlns:wp="http://schemas.openxmlformats.org/drawingml/2006/wordprocessingDrawing" xmlns:w10="urn:schemas-microsoft-com:office:word" xmlns:w="http://schemas.openxmlformats.org/wordprocessingml/2006/main" xmlns:w14="http://schemas.microsoft.com/office/word/2010/wordml" xmlns:w15="http://schemas.microsoft.com/office/word/2012/wordml" xmlns:w16cid="http://schemas.microsoft.com/office/word/2016/wordml/cid" xmlns:w16se="http://schemas.microsoft.com/office/word/2015/wordml/symex" xmlns:wpg="http://schemas.microsoft.com/office/word/2010/wordprocessingGroup" xmlns:wpi="http://schemas.microsoft.com/office/word/2010/wordprocessingInk" xmlns:wne="http://schemas.microsoft.com/office/word/2006/wordml" xmlns:wps="http://schemas.microsoft.com/office/word/2010/wordprocessingShape" mc:Ignorable="w14 w15 w16se w16cid wp14">
   <w:endnote w:type="separator" w:id="-1">
     <w:p>
       <w:r>
@@ -27541,7 +27534,7 @@
 </file>
 
 <file path=word/footer1.xml><?xml version="1.0" encoding="utf-8"?>
-<w:ftr xmlns:wpc="http://schemas.microsoft.com/office/word/2010/wordprocessingCanvas" xmlns:cx="http://schemas.microsoft.com/office/drawing/2014/chartex" xmlns:mc="http://schemas.openxmlformats.org/markup-compatibility/2006" xmlns:o="urn:schemas-microsoft-com:office:office" xmlns:r="http://schemas.openxmlformats.org/officeDocument/2006/relationships" xmlns:m="http://schemas.openxmlformats.org/officeDocument/2006/math" xmlns:v="urn:schemas-microsoft-com:vml" xmlns:wp14="http://schemas.microsoft.com/office/word/2010/wordprocessingDrawing" xmlns:wp="http://schemas.openxmlformats.org/drawingml/2006/wordprocessingDrawing" xmlns:w10="urn:schemas-microsoft-com:office:word" xmlns:w="http://schemas.openxmlformats.org/wordprocessingml/2006/main" xmlns:w14="http://schemas.microsoft.com/office/word/2010/wordml" xmlns:w15="http://schemas.microsoft.com/office/word/2012/wordml" xmlns:w16se="http://schemas.microsoft.com/office/word/2015/wordml/symex" xmlns:wpg="http://schemas.microsoft.com/office/word/2010/wordprocessingGroup" xmlns:wpi="http://schemas.microsoft.com/office/word/2010/wordprocessingInk" xmlns:wne="http://schemas.microsoft.com/office/word/2006/wordml" xmlns:wps="http://schemas.microsoft.com/office/word/2010/wordprocessingShape" mc:Ignorable="w14 w15 w16se wp14">
+<w:ftr xmlns:wpc="http://schemas.microsoft.com/office/word/2010/wordprocessingCanvas" xmlns:cx="http://schemas.microsoft.com/office/drawing/2014/chartex" xmlns:cx1="http://schemas.microsoft.com/office/drawing/2015/9/8/chartex" xmlns:cx2="http://schemas.microsoft.com/office/drawing/2015/10/21/chartex" xmlns:cx3="http://schemas.microsoft.com/office/drawing/2016/5/9/chartex" xmlns:cx4="http://schemas.microsoft.com/office/drawing/2016/5/10/chartex" xmlns:cx5="http://schemas.microsoft.com/office/drawing/2016/5/11/chartex" xmlns:cx6="http://schemas.microsoft.com/office/drawing/2016/5/12/chartex" xmlns:cx7="http://schemas.microsoft.com/office/drawing/2016/5/13/chartex" xmlns:cx8="http://schemas.microsoft.com/office/drawing/2016/5/14/chartex" xmlns:mc="http://schemas.openxmlformats.org/markup-compatibility/2006" xmlns:aink="http://schemas.microsoft.com/office/drawing/2016/ink" xmlns:am3d="http://schemas.microsoft.com/office/drawing/2017/model3d" xmlns:o="urn:schemas-microsoft-com:office:office" xmlns:r="http://schemas.openxmlformats.org/officeDocument/2006/relationships" xmlns:m="http://schemas.openxmlformats.org/officeDocument/2006/math" xmlns:v="urn:schemas-microsoft-com:vml" xmlns:wp14="http://schemas.microsoft.com/office/word/2010/wordprocessingDrawing" xmlns:wp="http://schemas.openxmlformats.org/drawingml/2006/wordprocessingDrawing" xmlns:w10="urn:schemas-microsoft-com:office:word" xmlns:w="http://schemas.openxmlformats.org/wordprocessingml/2006/main" xmlns:w14="http://schemas.microsoft.com/office/word/2010/wordml" xmlns:w15="http://schemas.microsoft.com/office/word/2012/wordml" xmlns:w16cid="http://schemas.microsoft.com/office/word/2016/wordml/cid" xmlns:w16se="http://schemas.microsoft.com/office/word/2015/wordml/symex" xmlns:wpg="http://schemas.microsoft.com/office/word/2010/wordprocessingGroup" xmlns:wpi="http://schemas.microsoft.com/office/word/2010/wordprocessingInk" xmlns:wne="http://schemas.microsoft.com/office/word/2006/wordml" xmlns:wps="http://schemas.microsoft.com/office/word/2010/wordprocessingShape" mc:Ignorable="w14 w15 w16se w16cid wp14">
   <w:p>
     <w:pPr>
       <w:pStyle w:val="ae"/>
@@ -27551,7 +27544,7 @@
 </file>
 
 <file path=word/footer2.xml><?xml version="1.0" encoding="utf-8"?>
-<w:ftr xmlns:wpc="http://schemas.microsoft.com/office/word/2010/wordprocessingCanvas" xmlns:cx="http://schemas.microsoft.com/office/drawing/2014/chartex" xmlns:mc="http://schemas.openxmlformats.org/markup-compatibility/2006" xmlns:o="urn:schemas-microsoft-com:office:office" xmlns:r="http://schemas.openxmlformats.org/officeDocument/2006/relationships" xmlns:m="http://schemas.openxmlformats.org/officeDocument/2006/math" xmlns:v="urn:schemas-microsoft-com:vml" xmlns:wp14="http://schemas.microsoft.com/office/word/2010/wordprocessingDrawing" xmlns:wp="http://schemas.openxmlformats.org/drawingml/2006/wordprocessingDrawing" xmlns:w10="urn:schemas-microsoft-com:office:word" xmlns:w="http://schemas.openxmlformats.org/wordprocessingml/2006/main" xmlns:w14="http://schemas.microsoft.com/office/word/2010/wordml" xmlns:w15="http://schemas.microsoft.com/office/word/2012/wordml" xmlns:w16se="http://schemas.microsoft.com/office/word/2015/wordml/symex" xmlns:wpg="http://schemas.microsoft.com/office/word/2010/wordprocessingGroup" xmlns:wpi="http://schemas.microsoft.com/office/word/2010/wordprocessingInk" xmlns:wne="http://schemas.microsoft.com/office/word/2006/wordml" xmlns:wps="http://schemas.microsoft.com/office/word/2010/wordprocessingShape" mc:Ignorable="w14 w15 w16se wp14">
+<w:ftr xmlns:wpc="http://schemas.microsoft.com/office/word/2010/wordprocessingCanvas" xmlns:cx="http://schemas.microsoft.com/office/drawing/2014/chartex" xmlns:cx1="http://schemas.microsoft.com/office/drawing/2015/9/8/chartex" xmlns:cx2="http://schemas.microsoft.com/office/drawing/2015/10/21/chartex" xmlns:cx3="http://schemas.microsoft.com/office/drawing/2016/5/9/chartex" xmlns:cx4="http://schemas.microsoft.com/office/drawing/2016/5/10/chartex" xmlns:cx5="http://schemas.microsoft.com/office/drawing/2016/5/11/chartex" xmlns:cx6="http://schemas.microsoft.com/office/drawing/2016/5/12/chartex" xmlns:cx7="http://schemas.microsoft.com/office/drawing/2016/5/13/chartex" xmlns:cx8="http://schemas.microsoft.com/office/drawing/2016/5/14/chartex" xmlns:mc="http://schemas.openxmlformats.org/markup-compatibility/2006" xmlns:aink="http://schemas.microsoft.com/office/drawing/2016/ink" xmlns:am3d="http://schemas.microsoft.com/office/drawing/2017/model3d" xmlns:o="urn:schemas-microsoft-com:office:office" xmlns:r="http://schemas.openxmlformats.org/officeDocument/2006/relationships" xmlns:m="http://schemas.openxmlformats.org/officeDocument/2006/math" xmlns:v="urn:schemas-microsoft-com:vml" xmlns:wp14="http://schemas.microsoft.com/office/word/2010/wordprocessingDrawing" xmlns:wp="http://schemas.openxmlformats.org/drawingml/2006/wordprocessingDrawing" xmlns:w10="urn:schemas-microsoft-com:office:word" xmlns:w="http://schemas.openxmlformats.org/wordprocessingml/2006/main" xmlns:w14="http://schemas.microsoft.com/office/word/2010/wordml" xmlns:w15="http://schemas.microsoft.com/office/word/2012/wordml" xmlns:w16cid="http://schemas.microsoft.com/office/word/2016/wordml/cid" xmlns:w16se="http://schemas.microsoft.com/office/word/2015/wordml/symex" xmlns:wpg="http://schemas.microsoft.com/office/word/2010/wordprocessingGroup" xmlns:wpi="http://schemas.microsoft.com/office/word/2010/wordprocessingInk" xmlns:wne="http://schemas.microsoft.com/office/word/2006/wordml" xmlns:wps="http://schemas.microsoft.com/office/word/2010/wordprocessingShape" mc:Ignorable="w14 w15 w16se w16cid wp14">
   <w:p>
     <w:pPr>
       <w:pStyle w:val="ae"/>
@@ -27561,7 +27554,7 @@
 </file>
 
 <file path=word/footer3.xml><?xml version="1.0" encoding="utf-8"?>
-<w:ftr xmlns:wpc="http://schemas.microsoft.com/office/word/2010/wordprocessingCanvas" xmlns:cx="http://schemas.microsoft.com/office/drawing/2014/chartex" xmlns:mc="http://schemas.openxmlformats.org/markup-compatibility/2006" xmlns:o="urn:schemas-microsoft-com:office:office" xmlns:r="http://schemas.openxmlformats.org/officeDocument/2006/relationships" xmlns:m="http://schemas.openxmlformats.org/officeDocument/2006/math" xmlns:v="urn:schemas-microsoft-com:vml" xmlns:wp14="http://schemas.microsoft.com/office/word/2010/wordprocessingDrawing" xmlns:wp="http://schemas.openxmlformats.org/drawingml/2006/wordprocessingDrawing" xmlns:w10="urn:schemas-microsoft-com:office:word" xmlns:w="http://schemas.openxmlformats.org/wordprocessingml/2006/main" xmlns:w14="http://schemas.microsoft.com/office/word/2010/wordml" xmlns:w15="http://schemas.microsoft.com/office/word/2012/wordml" xmlns:w16se="http://schemas.microsoft.com/office/word/2015/wordml/symex" xmlns:wpg="http://schemas.microsoft.com/office/word/2010/wordprocessingGroup" xmlns:wpi="http://schemas.microsoft.com/office/word/2010/wordprocessingInk" xmlns:wne="http://schemas.microsoft.com/office/word/2006/wordml" xmlns:wps="http://schemas.microsoft.com/office/word/2010/wordprocessingShape" mc:Ignorable="w14 w15 w16se wp14">
+<w:ftr xmlns:wpc="http://schemas.microsoft.com/office/word/2010/wordprocessingCanvas" xmlns:cx="http://schemas.microsoft.com/office/drawing/2014/chartex" xmlns:cx1="http://schemas.microsoft.com/office/drawing/2015/9/8/chartex" xmlns:cx2="http://schemas.microsoft.com/office/drawing/2015/10/21/chartex" xmlns:cx3="http://schemas.microsoft.com/office/drawing/2016/5/9/chartex" xmlns:cx4="http://schemas.microsoft.com/office/drawing/2016/5/10/chartex" xmlns:cx5="http://schemas.microsoft.com/office/drawing/2016/5/11/chartex" xmlns:cx6="http://schemas.microsoft.com/office/drawing/2016/5/12/chartex" xmlns:cx7="http://schemas.microsoft.com/office/drawing/2016/5/13/chartex" xmlns:cx8="http://schemas.microsoft.com/office/drawing/2016/5/14/chartex" xmlns:mc="http://schemas.openxmlformats.org/markup-compatibility/2006" xmlns:aink="http://schemas.microsoft.com/office/drawing/2016/ink" xmlns:am3d="http://schemas.microsoft.com/office/drawing/2017/model3d" xmlns:o="urn:schemas-microsoft-com:office:office" xmlns:r="http://schemas.openxmlformats.org/officeDocument/2006/relationships" xmlns:m="http://schemas.openxmlformats.org/officeDocument/2006/math" xmlns:v="urn:schemas-microsoft-com:vml" xmlns:wp14="http://schemas.microsoft.com/office/word/2010/wordprocessingDrawing" xmlns:wp="http://schemas.openxmlformats.org/drawingml/2006/wordprocessingDrawing" xmlns:w10="urn:schemas-microsoft-com:office:word" xmlns:w="http://schemas.openxmlformats.org/wordprocessingml/2006/main" xmlns:w14="http://schemas.microsoft.com/office/word/2010/wordml" xmlns:w15="http://schemas.microsoft.com/office/word/2012/wordml" xmlns:w16cid="http://schemas.microsoft.com/office/word/2016/wordml/cid" xmlns:w16se="http://schemas.microsoft.com/office/word/2015/wordml/symex" xmlns:wpg="http://schemas.microsoft.com/office/word/2010/wordprocessingGroup" xmlns:wpi="http://schemas.microsoft.com/office/word/2010/wordprocessingInk" xmlns:wne="http://schemas.microsoft.com/office/word/2006/wordml" xmlns:wps="http://schemas.microsoft.com/office/word/2010/wordprocessingShape" mc:Ignorable="w14 w15 w16se w16cid wp14">
   <w:p>
     <w:pPr>
       <w:pStyle w:val="ae"/>
@@ -27571,7 +27564,7 @@
 </file>
 
 <file path=word/footnotes.xml><?xml version="1.0" encoding="utf-8"?>
-<w:footnotes xmlns:wpc="http://schemas.microsoft.com/office/word/2010/wordprocessingCanvas" xmlns:cx="http://schemas.microsoft.com/office/drawing/2014/chartex" xmlns:mc="http://schemas.openxmlformats.org/markup-compatibility/2006" xmlns:o="urn:schemas-microsoft-com:office:office" xmlns:r="http://schemas.openxmlformats.org/officeDocument/2006/relationships" xmlns:m="http://schemas.openxmlformats.org/officeDocument/2006/math" xmlns:v="urn:schemas-microsoft-com:vml" xmlns:wp14="http://schemas.microsoft.com/office/word/2010/wordprocessingDrawing" xmlns:wp="http://schemas.openxmlformats.org/drawingml/2006/wordprocessingDrawing" xmlns:w10="urn:schemas-microsoft-com:office:word" xmlns:w="http://schemas.openxmlformats.org/wordprocessingml/2006/main" xmlns:w14="http://schemas.microsoft.com/office/word/2010/wordml" xmlns:w15="http://schemas.microsoft.com/office/word/2012/wordml" xmlns:w16se="http://schemas.microsoft.com/office/word/2015/wordml/symex" xmlns:wpg="http://schemas.microsoft.com/office/word/2010/wordprocessingGroup" xmlns:wpi="http://schemas.microsoft.com/office/word/2010/wordprocessingInk" xmlns:wne="http://schemas.microsoft.com/office/word/2006/wordml" xmlns:wps="http://schemas.microsoft.com/office/word/2010/wordprocessingShape" mc:Ignorable="w14 w15 w16se wp14">
+<w:footnotes xmlns:wpc="http://schemas.microsoft.com/office/word/2010/wordprocessingCanvas" xmlns:cx="http://schemas.microsoft.com/office/drawing/2014/chartex" xmlns:cx1="http://schemas.microsoft.com/office/drawing/2015/9/8/chartex" xmlns:cx2="http://schemas.microsoft.com/office/drawing/2015/10/21/chartex" xmlns:cx3="http://schemas.microsoft.com/office/drawing/2016/5/9/chartex" xmlns:cx4="http://schemas.microsoft.com/office/drawing/2016/5/10/chartex" xmlns:cx5="http://schemas.microsoft.com/office/drawing/2016/5/11/chartex" xmlns:cx6="http://schemas.microsoft.com/office/drawing/2016/5/12/chartex" xmlns:cx7="http://schemas.microsoft.com/office/drawing/2016/5/13/chartex" xmlns:cx8="http://schemas.microsoft.com/office/drawing/2016/5/14/chartex" xmlns:mc="http://schemas.openxmlformats.org/markup-compatibility/2006" xmlns:aink="http://schemas.microsoft.com/office/drawing/2016/ink" xmlns:am3d="http://schemas.microsoft.com/office/drawing/2017/model3d" xmlns:o="urn:schemas-microsoft-com:office:office" xmlns:r="http://schemas.openxmlformats.org/officeDocument/2006/relationships" xmlns:m="http://schemas.openxmlformats.org/officeDocument/2006/math" xmlns:v="urn:schemas-microsoft-com:vml" xmlns:wp14="http://schemas.microsoft.com/office/word/2010/wordprocessingDrawing" xmlns:wp="http://schemas.openxmlformats.org/drawingml/2006/wordprocessingDrawing" xmlns:w10="urn:schemas-microsoft-com:office:word" xmlns:w="http://schemas.openxmlformats.org/wordprocessingml/2006/main" xmlns:w14="http://schemas.microsoft.com/office/word/2010/wordml" xmlns:w15="http://schemas.microsoft.com/office/word/2012/wordml" xmlns:w16cid="http://schemas.microsoft.com/office/word/2016/wordml/cid" xmlns:w16se="http://schemas.microsoft.com/office/word/2015/wordml/symex" xmlns:wpg="http://schemas.microsoft.com/office/word/2010/wordprocessingGroup" xmlns:wpi="http://schemas.microsoft.com/office/word/2010/wordprocessingInk" xmlns:wne="http://schemas.microsoft.com/office/word/2006/wordml" xmlns:wps="http://schemas.microsoft.com/office/word/2010/wordprocessingShape" mc:Ignorable="w14 w15 w16se w16cid wp14">
   <w:footnote w:type="separator" w:id="-1">
     <w:p>
       <w:r>
@@ -27590,7 +27583,7 @@
 </file>
 
 <file path=word/numbering.xml><?xml version="1.0" encoding="utf-8"?>
-<w:numbering xmlns:wpc="http://schemas.microsoft.com/office/word/2010/wordprocessingCanvas" xmlns:cx="http://schemas.microsoft.com/office/drawing/2014/chartex" xmlns:mc="http://schemas.openxmlformats.org/markup-compatibility/2006" xmlns:o="urn:schemas-microsoft-com:office:office" xmlns:r="http://schemas.openxmlformats.org/officeDocument/2006/relationships" xmlns:m="http://schemas.openxmlformats.org/officeDocument/2006/math" xmlns:v="urn:schemas-microsoft-com:vml" xmlns:wp14="http://schemas.microsoft.com/office/word/2010/wordprocessingDrawing" xmlns:wp="http://schemas.openxmlformats.org/drawingml/2006/wordprocessingDrawing" xmlns:w10="urn:schemas-microsoft-com:office:word" xmlns:w="http://schemas.openxmlformats.org/wordprocessingml/2006/main" xmlns:w14="http://schemas.microsoft.com/office/word/2010/wordml" xmlns:w15="http://schemas.microsoft.com/office/word/2012/wordml" xmlns:w16se="http://schemas.microsoft.com/office/word/2015/wordml/symex" xmlns:wpg="http://schemas.microsoft.com/office/word/2010/wordprocessingGroup" xmlns:wpi="http://schemas.microsoft.com/office/word/2010/wordprocessingInk" xmlns:wne="http://schemas.microsoft.com/office/word/2006/wordml" xmlns:wps="http://schemas.microsoft.com/office/word/2010/wordprocessingShape" mc:Ignorable="w14 w15 w16se wp14">
+<w:numbering xmlns:wpc="http://schemas.microsoft.com/office/word/2010/wordprocessingCanvas" xmlns:cx="http://schemas.microsoft.com/office/drawing/2014/chartex" xmlns:cx1="http://schemas.microsoft.com/office/drawing/2015/9/8/chartex" xmlns:cx2="http://schemas.microsoft.com/office/drawing/2015/10/21/chartex" xmlns:cx3="http://schemas.microsoft.com/office/drawing/2016/5/9/chartex" xmlns:cx4="http://schemas.microsoft.com/office/drawing/2016/5/10/chartex" xmlns:cx5="http://schemas.microsoft.com/office/drawing/2016/5/11/chartex" xmlns:cx6="http://schemas.microsoft.com/office/drawing/2016/5/12/chartex" xmlns:cx7="http://schemas.microsoft.com/office/drawing/2016/5/13/chartex" xmlns:cx8="http://schemas.microsoft.com/office/drawing/2016/5/14/chartex" xmlns:mc="http://schemas.openxmlformats.org/markup-compatibility/2006" xmlns:aink="http://schemas.microsoft.com/office/drawing/2016/ink" xmlns:am3d="http://schemas.microsoft.com/office/drawing/2017/model3d" xmlns:o="urn:schemas-microsoft-com:office:office" xmlns:r="http://schemas.openxmlformats.org/officeDocument/2006/relationships" xmlns:m="http://schemas.openxmlformats.org/officeDocument/2006/math" xmlns:v="urn:schemas-microsoft-com:vml" xmlns:wp14="http://schemas.microsoft.com/office/word/2010/wordprocessingDrawing" xmlns:wp="http://schemas.openxmlformats.org/drawingml/2006/wordprocessingDrawing" xmlns:w10="urn:schemas-microsoft-com:office:word" xmlns:w="http://schemas.openxmlformats.org/wordprocessingml/2006/main" xmlns:w14="http://schemas.microsoft.com/office/word/2010/wordml" xmlns:w15="http://schemas.microsoft.com/office/word/2012/wordml" xmlns:w16cid="http://schemas.microsoft.com/office/word/2016/wordml/cid" xmlns:w16se="http://schemas.microsoft.com/office/word/2015/wordml/symex" xmlns:wpg="http://schemas.microsoft.com/office/word/2010/wordprocessingGroup" xmlns:wpi="http://schemas.microsoft.com/office/word/2010/wordprocessingInk" xmlns:wne="http://schemas.microsoft.com/office/word/2006/wordml" xmlns:wps="http://schemas.microsoft.com/office/word/2010/wordprocessingShape" mc:Ignorable="w14 w15 w16se w16cid wp14">
   <w:abstractNum w:abstractNumId="0" w15:restartNumberingAfterBreak="0">
     <w:nsid w:val="02BF79EB"/>
     <w:multiLevelType w:val="multilevel"/>
@@ -29384,7 +29377,7 @@
 </file>
 
 <file path=word/styles.xml><?xml version="1.0" encoding="utf-8"?>
-<w:styles xmlns:mc="http://schemas.openxmlformats.org/markup-compatibility/2006" xmlns:r="http://schemas.openxmlformats.org/officeDocument/2006/relationships" xmlns:w="http://schemas.openxmlformats.org/wordprocessingml/2006/main" xmlns:w14="http://schemas.microsoft.com/office/word/2010/wordml" xmlns:w15="http://schemas.microsoft.com/office/word/2012/wordml" xmlns:w16se="http://schemas.microsoft.com/office/word/2015/wordml/symex" mc:Ignorable="w14 w15 w16se">
+<w:styles xmlns:mc="http://schemas.openxmlformats.org/markup-compatibility/2006" xmlns:r="http://schemas.openxmlformats.org/officeDocument/2006/relationships" xmlns:w="http://schemas.openxmlformats.org/wordprocessingml/2006/main" xmlns:w14="http://schemas.microsoft.com/office/word/2010/wordml" xmlns:w15="http://schemas.microsoft.com/office/word/2012/wordml" xmlns:w16cid="http://schemas.microsoft.com/office/word/2016/wordml/cid" xmlns:w16se="http://schemas.microsoft.com/office/word/2015/wordml/symex" mc:Ignorable="w14 w15 w16se w16cid">
   <w:docDefaults>
     <w:rPrDefault>
       <w:rPr>
@@ -29394,7 +29387,7 @@
     </w:rPrDefault>
     <w:pPrDefault/>
   </w:docDefaults>
-  <w:latentStyles w:defLockedState="0" w:defUIPriority="0" w:defSemiHidden="0" w:defUnhideWhenUsed="0" w:defQFormat="0" w:count="371">
+  <w:latentStyles w:defLockedState="0" w:defUIPriority="0" w:defSemiHidden="0" w:defUnhideWhenUsed="0" w:defQFormat="0" w:count="375">
     <w:lsdException w:name="Normal" w:qFormat="1"/>
     <w:lsdException w:name="heading 1" w:qFormat="1"/>
     <w:lsdException w:name="heading 2" w:qFormat="1"/>
@@ -29418,7 +29411,6 @@
     <w:lsdException w:name="HTML Keyboard" w:semiHidden="1" w:unhideWhenUsed="1"/>
     <w:lsdException w:name="HTML Preformatted" w:semiHidden="1" w:unhideWhenUsed="1"/>
     <w:lsdException w:name="HTML Variable" w:semiHidden="1" w:unhideWhenUsed="1"/>
-    <w:lsdException w:name="Normal Table" w:semiHidden="1" w:unhideWhenUsed="1"/>
     <w:lsdException w:name="annotation subject" w:semiHidden="1" w:unhideWhenUsed="1"/>
     <w:lsdException w:name="No List" w:semiHidden="1" w:unhideWhenUsed="1"/>
     <w:lsdException w:name="Outline List 1" w:semiHidden="1" w:unhideWhenUsed="1"/>
@@ -29462,10 +29454,8 @@
     <w:lsdException w:name="Table Elegant" w:semiHidden="1" w:unhideWhenUsed="1"/>
     <w:lsdException w:name="Table Professional" w:semiHidden="1" w:unhideWhenUsed="1"/>
     <w:lsdException w:name="Table Subtle 1" w:semiHidden="1" w:unhideWhenUsed="1"/>
-    <w:lsdException w:name="Table Subtle 2" w:semiHidden="1" w:unhideWhenUsed="1"/>
     <w:lsdException w:name="Table Web 1" w:semiHidden="1" w:unhideWhenUsed="1"/>
     <w:lsdException w:name="Table Web 2" w:semiHidden="1" w:unhideWhenUsed="1"/>
-    <w:lsdException w:name="Table Web 3" w:semiHidden="1" w:unhideWhenUsed="1"/>
     <w:lsdException w:name="Balloon Text" w:semiHidden="1" w:unhideWhenUsed="1"/>
     <w:lsdException w:name="Table Theme" w:semiHidden="1" w:unhideWhenUsed="1"/>
     <w:lsdException w:name="Placeholder Text" w:semiHidden="1" w:uiPriority="99"/>
@@ -29683,6 +29673,10 @@
     <w:lsdException w:name="List Table 5 Dark Accent 6" w:uiPriority="50"/>
     <w:lsdException w:name="List Table 6 Colorful Accent 6" w:uiPriority="51"/>
     <w:lsdException w:name="List Table 7 Colorful Accent 6" w:uiPriority="52"/>
+    <w:lsdException w:name="Mention" w:semiHidden="1" w:uiPriority="99" w:unhideWhenUsed="1"/>
+    <w:lsdException w:name="Smart Hyperlink" w:semiHidden="1" w:uiPriority="99" w:unhideWhenUsed="1"/>
+    <w:lsdException w:name="Hashtag" w:semiHidden="1" w:uiPriority="99" w:unhideWhenUsed="1"/>
+    <w:lsdException w:name="Unresolved Mention" w:semiHidden="1" w:uiPriority="99" w:unhideWhenUsed="1"/>
   </w:latentStyles>
   <w:style w:type="paragraph" w:default="1" w:styleId="a">
     <w:name w:val="Normal"/>

</xml_diff>

<commit_message>
Revised SRS document part 1.3 and 2.1.
</commit_message>
<xml_diff>
--- a/SRS.docx
+++ b/SRS.docx
@@ -1,6 +1,6 @@
 
 <file path=word/document.xml><?xml version="1.0" encoding="utf-8"?>
-<w:document xmlns:wpc="http://schemas.microsoft.com/office/word/2010/wordprocessingCanvas" xmlns:cx="http://schemas.microsoft.com/office/drawing/2014/chartex" xmlns:cx1="http://schemas.microsoft.com/office/drawing/2015/9/8/chartex" xmlns:cx2="http://schemas.microsoft.com/office/drawing/2015/10/21/chartex" xmlns:cx3="http://schemas.microsoft.com/office/drawing/2016/5/9/chartex" xmlns:cx4="http://schemas.microsoft.com/office/drawing/2016/5/10/chartex" xmlns:cx5="http://schemas.microsoft.com/office/drawing/2016/5/11/chartex" xmlns:cx6="http://schemas.microsoft.com/office/drawing/2016/5/12/chartex" xmlns:cx7="http://schemas.microsoft.com/office/drawing/2016/5/13/chartex" xmlns:cx8="http://schemas.microsoft.com/office/drawing/2016/5/14/chartex" xmlns:mc="http://schemas.openxmlformats.org/markup-compatibility/2006" xmlns:aink="http://schemas.microsoft.com/office/drawing/2016/ink" xmlns:am3d="http://schemas.microsoft.com/office/drawing/2017/model3d" xmlns:o="urn:schemas-microsoft-com:office:office" xmlns:r="http://schemas.openxmlformats.org/officeDocument/2006/relationships" xmlns:m="http://schemas.openxmlformats.org/officeDocument/2006/math" xmlns:v="urn:schemas-microsoft-com:vml" xmlns:wp14="http://schemas.microsoft.com/office/word/2010/wordprocessingDrawing" xmlns:wp="http://schemas.openxmlformats.org/drawingml/2006/wordprocessingDrawing" xmlns:w10="urn:schemas-microsoft-com:office:word" xmlns:w="http://schemas.openxmlformats.org/wordprocessingml/2006/main" xmlns:w14="http://schemas.microsoft.com/office/word/2010/wordml" xmlns:w15="http://schemas.microsoft.com/office/word/2012/wordml" xmlns:w16cid="http://schemas.microsoft.com/office/word/2016/wordml/cid" xmlns:w16se="http://schemas.microsoft.com/office/word/2015/wordml/symex" xmlns:wpg="http://schemas.microsoft.com/office/word/2010/wordprocessingGroup" xmlns:wpi="http://schemas.microsoft.com/office/word/2010/wordprocessingInk" xmlns:wne="http://schemas.microsoft.com/office/word/2006/wordml" xmlns:wps="http://schemas.microsoft.com/office/word/2010/wordprocessingShape" mc:Ignorable="w14 w15 w16se w16cid wp14">
+<w:document xmlns:wpc="http://schemas.microsoft.com/office/word/2010/wordprocessingCanvas" xmlns:cx="http://schemas.microsoft.com/office/drawing/2014/chartex" xmlns:cx1="http://schemas.microsoft.com/office/drawing/2015/9/8/chartex" xmlns:cx2="http://schemas.microsoft.com/office/drawing/2015/10/21/chartex" xmlns:cx3="http://schemas.microsoft.com/office/drawing/2016/5/9/chartex" xmlns:cx4="http://schemas.microsoft.com/office/drawing/2016/5/10/chartex" xmlns:cx5="http://schemas.microsoft.com/office/drawing/2016/5/11/chartex" xmlns:cx6="http://schemas.microsoft.com/office/drawing/2016/5/12/chartex" xmlns:cx7="http://schemas.microsoft.com/office/drawing/2016/5/13/chartex" xmlns:cx8="http://schemas.microsoft.com/office/drawing/2016/5/14/chartex" xmlns:mc="http://schemas.openxmlformats.org/markup-compatibility/2006" xmlns:aink="http://schemas.microsoft.com/office/drawing/2016/ink" xmlns:am3d="http://schemas.microsoft.com/office/drawing/2017/model3d" xmlns:o="urn:schemas-microsoft-com:office:office" xmlns:r="http://schemas.openxmlformats.org/officeDocument/2006/relationships" xmlns:m="http://schemas.openxmlformats.org/officeDocument/2006/math" xmlns:v="urn:schemas-microsoft-com:vml" xmlns:wp14="http://schemas.microsoft.com/office/word/2010/wordprocessingDrawing" xmlns:wp="http://schemas.openxmlformats.org/drawingml/2006/wordprocessingDrawing" xmlns:w10="urn:schemas-microsoft-com:office:word" xmlns:w="http://schemas.openxmlformats.org/wordprocessingml/2006/main" xmlns:w14="http://schemas.microsoft.com/office/word/2010/wordml" xmlns:w15="http://schemas.microsoft.com/office/word/2012/wordml" xmlns:w16cex="http://schemas.microsoft.com/office/word/2018/wordml/cex" xmlns:w16cid="http://schemas.microsoft.com/office/word/2016/wordml/cid" xmlns:w16="http://schemas.microsoft.com/office/word/2018/wordml" xmlns:w16sdtdh="http://schemas.microsoft.com/office/word/2020/wordml/sdtdatahash" xmlns:w16se="http://schemas.microsoft.com/office/word/2015/wordml/symex" xmlns:wpg="http://schemas.microsoft.com/office/word/2010/wordprocessingGroup" xmlns:wpi="http://schemas.microsoft.com/office/word/2010/wordprocessingInk" xmlns:wne="http://schemas.microsoft.com/office/word/2006/wordml" xmlns:wps="http://schemas.microsoft.com/office/word/2010/wordprocessingShape" mc:Ignorable="w14 w15 w16se w16cid w16 w16cex w16sdtdh wp14">
   <w:body>
     <w:p>
       <w:pPr>
@@ -254,31 +254,7 @@
                 <w:sz w:val="32"/>
                 <w:szCs w:val="32"/>
               </w:rPr>
-              <w:t>周</w:t>
-            </w:r>
-            <w:proofErr w:type="gramStart"/>
-            <w:r>
-              <w:rPr>
-                <w:rFonts w:eastAsia="標楷體"/>
-                <w:b/>
-                <w:bCs/>
-                <w:color w:val="000000"/>
-                <w:sz w:val="32"/>
-                <w:szCs w:val="32"/>
-              </w:rPr>
-              <w:t>宥</w:t>
-            </w:r>
-            <w:proofErr w:type="gramEnd"/>
-            <w:r>
-              <w:rPr>
-                <w:rFonts w:eastAsia="標楷體"/>
-                <w:b/>
-                <w:bCs/>
-                <w:color w:val="000000"/>
-                <w:sz w:val="32"/>
-                <w:szCs w:val="32"/>
-              </w:rPr>
-              <w:t>霄</w:t>
+              <w:t>周宥霄</w:t>
             </w:r>
           </w:p>
         </w:tc>
@@ -354,7 +330,6 @@
                 <w:szCs w:val="32"/>
               </w:rPr>
             </w:pPr>
-            <w:proofErr w:type="gramStart"/>
             <w:r>
               <w:rPr>
                 <w:rFonts w:eastAsia="標楷體"/>
@@ -366,7 +341,6 @@
               </w:rPr>
               <w:t>羅羽軒</w:t>
             </w:r>
-            <w:proofErr w:type="gramEnd"/>
           </w:p>
         </w:tc>
         <w:tc>
@@ -527,7 +501,6 @@
                 <w:szCs w:val="32"/>
               </w:rPr>
             </w:pPr>
-            <w:proofErr w:type="gramStart"/>
             <w:r>
               <w:rPr>
                 <w:rFonts w:eastAsia="標楷體"/>
@@ -539,7 +512,6 @@
               </w:rPr>
               <w:t>周雨柔</w:t>
             </w:r>
-            <w:proofErr w:type="gramEnd"/>
           </w:p>
         </w:tc>
         <w:tc>
@@ -3918,85 +3890,102 @@
         <w:rPr>
           <w:rFonts w:eastAsia="標楷體"/>
         </w:rPr>
-        <w:t>有高度相容性，除了有商業支援</w:t>
-      </w:r>
-      <w:proofErr w:type="gramStart"/>
-      <w:r>
-        <w:rPr>
-          <w:rFonts w:eastAsia="標楷體"/>
-        </w:rPr>
-        <w:t>以外，</w:t>
-      </w:r>
-      <w:proofErr w:type="gramEnd"/>
-      <w:r>
-        <w:rPr>
-          <w:rFonts w:eastAsia="標楷體"/>
-        </w:rPr>
-        <w:t>在</w:t>
-      </w:r>
-      <w:proofErr w:type="gramStart"/>
-      <w:r>
-        <w:rPr>
-          <w:rFonts w:eastAsia="標楷體"/>
-        </w:rPr>
-        <w:t>開源社群</w:t>
-      </w:r>
-      <w:proofErr w:type="gramEnd"/>
-      <w:r>
-        <w:rPr>
-          <w:rFonts w:eastAsia="標楷體"/>
-        </w:rPr>
-        <w:t>也有足夠的網路資源。後端我們則使用</w:t>
-      </w:r>
-      <w:r>
-        <w:rPr>
-          <w:rFonts w:eastAsia="標楷體"/>
+        <w:t>有高度相容性，除了有商業支援以外，在開源社群也有足夠的網路資源。後端我們</w:t>
+      </w:r>
+      <w:r>
+        <w:rPr>
+          <w:rFonts w:eastAsia="標楷體" w:hint="eastAsia"/>
+          <w:highlight w:val="yellow"/>
+        </w:rPr>
+        <w:t>選擇</w:t>
+      </w:r>
+      <w:r>
+        <w:rPr>
+          <w:rFonts w:eastAsia="標楷體" w:hint="eastAsia"/>
+          <w:highlight w:val="yellow"/>
+        </w:rPr>
+        <w:t>J</w:t>
+      </w:r>
+      <w:r>
+        <w:rPr>
+          <w:rFonts w:eastAsia="標楷體"/>
+          <w:highlight w:val="yellow"/>
+        </w:rPr>
+        <w:t>ava</w:t>
+      </w:r>
+      <w:r>
+        <w:rPr>
+          <w:rFonts w:eastAsia="標楷體" w:hint="eastAsia"/>
+          <w:highlight w:val="yellow"/>
+        </w:rPr>
+        <w:t>語言，並搭配</w:t>
+      </w:r>
+      <w:r>
+        <w:rPr>
+          <w:rFonts w:eastAsia="標楷體"/>
+          <w:highlight w:val="yellow"/>
         </w:rPr>
         <w:t xml:space="preserve"> Spring</w:t>
       </w:r>
       <w:r>
         <w:rPr>
           <w:rFonts w:eastAsia="標楷體"/>
+          <w:highlight w:val="yellow"/>
         </w:rPr>
         <w:t xml:space="preserve"> Boot</w:t>
       </w:r>
       <w:r>
         <w:rPr>
           <w:rFonts w:eastAsia="標楷體"/>
+          <w:highlight w:val="yellow"/>
         </w:rPr>
         <w:t xml:space="preserve"> </w:t>
       </w:r>
       <w:r>
         <w:rPr>
           <w:rFonts w:eastAsia="標楷體"/>
-        </w:rPr>
-        <w:t>實作，使用控制反轉和依賴注入等原則管理程式，使應用程式能更簡易的組建與開發。至於前端我們選擇使用</w:t>
-      </w:r>
-      <w:r>
-        <w:rPr>
-          <w:rFonts w:eastAsia="標楷體"/>
-        </w:rPr>
-        <w:t xml:space="preserve"> React </w:t>
-      </w:r>
-      <w:r>
-        <w:rPr>
-          <w:rFonts w:eastAsia="標楷體"/>
-        </w:rPr>
-        <w:t>框架，身為</w:t>
-      </w:r>
-      <w:proofErr w:type="gramStart"/>
-      <w:r>
-        <w:rPr>
-          <w:rFonts w:eastAsia="標楷體"/>
-        </w:rPr>
-        <w:t>最</w:t>
-      </w:r>
-      <w:proofErr w:type="gramEnd"/>
-      <w:r>
-        <w:rPr>
-          <w:rFonts w:eastAsia="標楷體"/>
-        </w:rPr>
-        <w:t>主流的前端框架之一，網路上能找到大量的學習資源和社群</w:t>
+          <w:highlight w:val="yellow"/>
+        </w:rPr>
+        <w:t>實作</w:t>
+      </w:r>
+      <w:r>
+        <w:rPr>
+          <w:rFonts w:eastAsia="標楷體"/>
+        </w:rPr>
+        <w:t>，使用控制反轉和依賴注入等原則管理程式，使應用程式能更簡易的組建與開發。至於前端我們選擇使用</w:t>
+      </w:r>
+      <w:r>
+        <w:rPr>
+          <w:rFonts w:eastAsia="標楷體"/>
+        </w:rPr>
+        <w:t xml:space="preserve"> </w:t>
+      </w:r>
+      <w:r>
+        <w:rPr>
+          <w:rFonts w:eastAsia="標楷體"/>
+          <w:highlight w:val="yellow"/>
+        </w:rPr>
+        <w:t>Vue</w:t>
+      </w:r>
+      <w:r>
+        <w:rPr>
+          <w:rFonts w:eastAsia="標楷體"/>
+          <w:highlight w:val="yellow"/>
+        </w:rPr>
+        <w:t xml:space="preserve"> </w:t>
+      </w:r>
+      <w:r>
+        <w:rPr>
+          <w:rFonts w:eastAsia="標楷體"/>
+          <w:highlight w:val="yellow"/>
+        </w:rPr>
+        <w:t>框架</w:t>
+      </w:r>
+      <w:r>
+        <w:rPr>
+          <w:rFonts w:eastAsia="標楷體"/>
+        </w:rPr>
+        <w:t>，身為最主流的前端框架之一，網路上能找到大量的學習資源和社群</w:t>
       </w:r>
       <w:r>
         <w:rPr>
@@ -4014,31 +4003,48 @@
         <w:rPr>
           <w:rFonts w:eastAsia="標楷體"/>
         </w:rPr>
-        <w:t xml:space="preserve"> Bootstrap </w:t>
-      </w:r>
-      <w:r>
-        <w:rPr>
-          <w:rFonts w:eastAsia="標楷體"/>
+        <w:t xml:space="preserve"> </w:t>
+      </w:r>
+      <w:r>
+        <w:rPr>
+          <w:rFonts w:eastAsia="標楷體"/>
+          <w:highlight w:val="yellow"/>
+        </w:rPr>
+        <w:t xml:space="preserve">Bootstrap </w:t>
+      </w:r>
+      <w:r>
+        <w:rPr>
+          <w:rFonts w:eastAsia="標楷體"/>
+          <w:highlight w:val="yellow"/>
         </w:rPr>
         <w:t>和</w:t>
       </w:r>
       <w:r>
         <w:rPr>
           <w:rFonts w:eastAsia="標楷體"/>
+          <w:highlight w:val="yellow"/>
         </w:rPr>
         <w:t xml:space="preserve"> Tailwind </w:t>
       </w:r>
       <w:r>
         <w:rPr>
           <w:rFonts w:eastAsia="標楷體"/>
+          <w:highlight w:val="yellow"/>
         </w:rPr>
         <w:t>等</w:t>
       </w:r>
       <w:r>
         <w:rPr>
           <w:rFonts w:eastAsia="標楷體"/>
-        </w:rPr>
-        <w:t xml:space="preserve"> CSS Library </w:t>
+          <w:highlight w:val="yellow"/>
+        </w:rPr>
+        <w:t xml:space="preserve"> CSS Library</w:t>
+      </w:r>
+      <w:r>
+        <w:rPr>
+          <w:rFonts w:eastAsia="標楷體"/>
+        </w:rPr>
+        <w:t xml:space="preserve"> </w:t>
       </w:r>
       <w:r>
         <w:rPr>
@@ -4058,43 +4064,89 @@
         <w:rPr>
           <w:rFonts w:eastAsia="標楷體"/>
         </w:rPr>
-        <w:t>在本專案開發，我們打算套用</w:t>
-      </w:r>
-      <w:r>
-        <w:rPr>
-          <w:rFonts w:eastAsia="標楷體"/>
+        <w:t>在本專案開發，我們</w:t>
+      </w:r>
+      <w:r>
+        <w:rPr>
+          <w:rFonts w:eastAsia="標楷體" w:hint="eastAsia"/>
+          <w:highlight w:val="yellow"/>
+        </w:rPr>
+        <w:t>借</w:t>
+      </w:r>
+      <w:r>
+        <w:rPr>
+          <w:rFonts w:eastAsia="標楷體"/>
+          <w:highlight w:val="yellow"/>
+        </w:rPr>
+        <w:t>用</w:t>
+      </w:r>
+      <w:r>
+        <w:rPr>
+          <w:rFonts w:eastAsia="標楷體"/>
+          <w:highlight w:val="yellow"/>
         </w:rPr>
         <w:t xml:space="preserve"> Clean Architecture</w:t>
       </w:r>
       <w:r>
         <w:rPr>
-          <w:rFonts w:eastAsia="標楷體"/>
-        </w:rPr>
-        <w:t>，分離商業邏輯</w:t>
-      </w:r>
-      <w:r>
-        <w:rPr>
-          <w:rFonts w:eastAsia="標楷體"/>
-        </w:rPr>
-        <w:t>和外部系統</w:t>
-      </w:r>
-      <w:r>
-        <w:rPr>
-          <w:rFonts w:eastAsia="標楷體"/>
-        </w:rPr>
-        <w:t>，降低</w:t>
-      </w:r>
-      <w:r>
-        <w:rPr>
-          <w:rFonts w:eastAsia="標楷體"/>
-        </w:rPr>
-        <w:t>物件之間</w:t>
-      </w:r>
-      <w:r>
-        <w:rPr>
-          <w:rFonts w:eastAsia="標楷體"/>
-        </w:rPr>
-        <w:t>的耦合度。開發中我們也會遵循</w:t>
+          <w:rFonts w:eastAsia="標楷體" w:hint="eastAsia"/>
+          <w:highlight w:val="yellow"/>
+        </w:rPr>
+        <w:t>的概念</w:t>
+      </w:r>
+      <w:r>
+        <w:rPr>
+          <w:rFonts w:eastAsia="標楷體" w:hint="eastAsia"/>
+        </w:rPr>
+        <w:t>，大致將我們的程式分為</w:t>
+      </w:r>
+      <w:r>
+        <w:rPr>
+          <w:rFonts w:eastAsia="標楷體" w:hint="eastAsia"/>
+        </w:rPr>
+        <w:t>u</w:t>
+      </w:r>
+      <w:r>
+        <w:rPr>
+          <w:rFonts w:eastAsia="標楷體"/>
+        </w:rPr>
+        <w:t>se case</w:t>
+      </w:r>
+      <w:r>
+        <w:rPr>
+          <w:rFonts w:eastAsia="標楷體" w:hint="eastAsia"/>
+        </w:rPr>
+        <w:t>及</w:t>
+      </w:r>
+      <w:r>
+        <w:rPr>
+          <w:rFonts w:eastAsia="標楷體"/>
+        </w:rPr>
+        <w:t>adapter</w:t>
+      </w:r>
+      <w:r>
+        <w:rPr>
+          <w:rFonts w:eastAsia="標楷體" w:hint="eastAsia"/>
+        </w:rPr>
+        <w:t>兩層</w:t>
+      </w:r>
+      <w:r>
+        <w:rPr>
+          <w:rFonts w:eastAsia="標楷體"/>
+        </w:rPr>
+        <w:t>，</w:t>
+      </w:r>
+      <w:r>
+        <w:rPr>
+          <w:rFonts w:eastAsia="標楷體" w:hint="eastAsia"/>
+        </w:rPr>
+        <w:t>分別為實作功能及資料連接前端的部分，讓我們在開發時更清楚每隻程式所負責的行為</w:t>
+      </w:r>
+      <w:r>
+        <w:rPr>
+          <w:rFonts w:eastAsia="標楷體"/>
+        </w:rPr>
+        <w:t>。開發中我們也會遵循</w:t>
       </w:r>
       <w:r>
         <w:rPr>
@@ -4106,33 +4158,34 @@
         <w:rPr>
           <w:rFonts w:eastAsia="標楷體"/>
         </w:rPr>
-        <w:t>原則，讓程式碼乾淨、更好維護。開發過程也會以</w:t>
-      </w:r>
-      <w:r>
-        <w:rPr>
-          <w:rFonts w:eastAsia="標楷體"/>
+        <w:t>原則，讓程式碼乾淨、更好維護。開發過程也會</w:t>
+      </w:r>
+      <w:r>
+        <w:rPr>
+          <w:rFonts w:eastAsia="標楷體"/>
+          <w:highlight w:val="yellow"/>
+        </w:rPr>
+        <w:t>以</w:t>
+      </w:r>
+      <w:r>
+        <w:rPr>
+          <w:rFonts w:eastAsia="標楷體"/>
+          <w:highlight w:val="yellow"/>
         </w:rPr>
         <w:t xml:space="preserve"> TDD </w:t>
       </w:r>
       <w:r>
         <w:rPr>
           <w:rFonts w:eastAsia="標楷體"/>
-        </w:rPr>
-        <w:t>的方式進行開發，以確保程式和系統的每</w:t>
-      </w:r>
-      <w:proofErr w:type="gramStart"/>
-      <w:r>
-        <w:rPr>
-          <w:rFonts w:eastAsia="標楷體"/>
-        </w:rPr>
-        <w:t>個</w:t>
-      </w:r>
-      <w:proofErr w:type="gramEnd"/>
-      <w:r>
-        <w:rPr>
-          <w:rFonts w:eastAsia="標楷體"/>
-        </w:rPr>
-        <w:t>環節能正確執行。</w:t>
+          <w:highlight w:val="yellow"/>
+        </w:rPr>
+        <w:t>的方式進行開發</w:t>
+      </w:r>
+      <w:r>
+        <w:rPr>
+          <w:rFonts w:eastAsia="標楷體"/>
+        </w:rPr>
+        <w:t>，以確保程式和系統的每個環節能正確執行。</w:t>
       </w:r>
     </w:p>
     <w:p>
@@ -5763,26 +5816,37 @@
       <w:pPr>
         <w:ind w:firstLine="480"/>
         <w:rPr>
-          <w:rFonts w:ascii="Cambria Math" w:eastAsia="Cambria Math" w:hAnsi="Cambria Math"/>
+          <w:rFonts w:ascii="Cambria Math" w:eastAsia="Cambria Math" w:hAnsi="Cambria Math" w:hint="eastAsia"/>
         </w:rPr>
       </w:pPr>
       <w:r>
         <w:rPr>
           <w:rFonts w:eastAsia="標楷體" w:hint="eastAsia"/>
         </w:rPr>
-        <w:t>本系統</w:t>
-      </w:r>
-      <w:proofErr w:type="gramStart"/>
+        <w:t>以下</w:t>
+      </w:r>
       <w:r>
         <w:rPr>
           <w:rFonts w:eastAsia="標楷體" w:hint="eastAsia"/>
         </w:rPr>
+        <w:t>系統</w:t>
+      </w:r>
+      <w:r>
+        <w:rPr>
+          <w:rFonts w:eastAsia="標楷體" w:hint="eastAsia"/>
+        </w:rPr>
+        <w:t>結構圖</w:t>
+      </w:r>
+      <w:r>
+        <w:rPr>
+          <w:rFonts w:eastAsia="標楷體" w:hint="eastAsia"/>
+        </w:rPr>
         <w:t>採</w:t>
       </w:r>
-      <w:proofErr w:type="gramEnd"/>
       <w:r>
         <w:rPr>
           <w:rFonts w:eastAsia="標楷體" w:hint="eastAsia"/>
+          <w:highlight w:val="yellow"/>
         </w:rPr>
         <w:t>CQRS</w:t>
       </w:r>
@@ -5826,13 +5890,25 @@
         <w:rPr>
           <w:rFonts w:eastAsia="標楷體" w:hint="eastAsia"/>
         </w:rPr>
-        <w:t>）之系統需求，將責任分離以提升資料查詢效能，也無需在查詢時進行複雜度高的關聯行為</w:t>
-      </w:r>
-      <w:r>
-        <w:rPr>
-          <w:rFonts w:ascii="新細明體" w:hAnsi="新細明體" w:cs="新細明體" w:hint="eastAsia"/>
-        </w:rPr>
-        <w:t>。</w:t>
+        <w:t>）之系統需求</w:t>
+      </w:r>
+      <w:r>
+        <w:rPr>
+          <w:rFonts w:eastAsia="標楷體" w:hint="eastAsia"/>
+        </w:rPr>
+        <w:t>。本系統程式碼實作並未套用</w:t>
+      </w:r>
+      <w:r>
+        <w:rPr>
+          <w:rFonts w:eastAsia="標楷體"/>
+        </w:rPr>
+        <w:t>CQRS</w:t>
+      </w:r>
+      <w:r>
+        <w:rPr>
+          <w:rFonts w:eastAsia="標楷體" w:hint="eastAsia"/>
+        </w:rPr>
+        <w:t>，只是以此來畫架構圖，使之能更清楚的呈現。</w:t>
       </w:r>
     </w:p>
     <w:p>
@@ -5951,7 +6027,7 @@
             <v:path o:extrusionok="f" gradientshapeok="t" o:connecttype="rect"/>
             <o:lock v:ext="edit" aspectratio="t"/>
           </v:shapetype>
-          <v:shape id="圖片 5" o:spid="_x0000_i1025" type="#_x0000_t75" style="width:477.6pt;height:265.2pt;visibility:visible;mso-wrap-style:square">
+          <v:shape id="圖片 5" o:spid="_x0000_i1027" type="#_x0000_t75" alt="" style="width:477.5pt;height:265.6pt;visibility:visible;mso-wrap-style:square;mso-width-percent:0;mso-height-percent:0;mso-width-percent:0;mso-height-percent:0">
             <v:imagedata r:id="rId9" o:title=""/>
           </v:shape>
         </w:pict>
@@ -6192,21 +6268,7 @@
         <w:rPr>
           <w:rFonts w:eastAsia="標楷體"/>
         </w:rPr>
-        <w:t>登入會員身分，除了擁有訪客的功能</w:t>
-      </w:r>
-      <w:proofErr w:type="gramStart"/>
-      <w:r>
-        <w:rPr>
-          <w:rFonts w:eastAsia="標楷體"/>
-        </w:rPr>
-        <w:t>以外，</w:t>
-      </w:r>
-      <w:proofErr w:type="gramEnd"/>
-      <w:r>
-        <w:rPr>
-          <w:rFonts w:eastAsia="標楷體"/>
-        </w:rPr>
-        <w:t>可以</w:t>
+        <w:t>登入會員身分，除了擁有訪客的功能以外，可以</w:t>
       </w:r>
       <w:r>
         <w:rPr>
@@ -6325,21 +6387,7 @@
         <w:rPr>
           <w:rFonts w:eastAsia="標楷體"/>
         </w:rPr>
-        <w:t>登入工作人員身分，除了擁有會員的功能</w:t>
-      </w:r>
-      <w:proofErr w:type="gramStart"/>
-      <w:r>
-        <w:rPr>
-          <w:rFonts w:eastAsia="標楷體"/>
-        </w:rPr>
-        <w:t>以外，</w:t>
-      </w:r>
-      <w:proofErr w:type="gramEnd"/>
-      <w:r>
-        <w:rPr>
-          <w:rFonts w:eastAsia="標楷體"/>
-        </w:rPr>
-        <w:t>可以透過商品管理子系統</w:t>
+        <w:t>登入工作人員身分，除了擁有會員的功能以外，可以透過商品管理子系統</w:t>
       </w:r>
       <w:r>
         <w:rPr>
@@ -6427,21 +6475,7 @@
         <w:rPr>
           <w:rFonts w:eastAsia="標楷體"/>
         </w:rPr>
-        <w:t>系統管理者擁有最高的權限，除了擁有工作人員的功能</w:t>
-      </w:r>
-      <w:proofErr w:type="gramStart"/>
-      <w:r>
-        <w:rPr>
-          <w:rFonts w:eastAsia="標楷體"/>
-        </w:rPr>
-        <w:t>以外，</w:t>
-      </w:r>
-      <w:proofErr w:type="gramEnd"/>
-      <w:r>
-        <w:rPr>
-          <w:rFonts w:eastAsia="標楷體"/>
-        </w:rPr>
-        <w:t>可以透過帳戶管理子系統管理</w:t>
+        <w:t>系統管理者擁有最高的權限，除了擁有工作人員的功能以外，可以透過帳戶管理子系統管理</w:t>
       </w:r>
       <w:r>
         <w:rPr>
@@ -8989,7 +9023,6 @@
         </w:rPr>
         <w:t>5.2</w:t>
       </w:r>
-      <w:proofErr w:type="gramStart"/>
       <w:r>
         <w:rPr>
           <w:rFonts w:eastAsia="標楷體"/>
@@ -9011,7 +9044,6 @@
         <w:t>需求</w:t>
       </w:r>
       <w:proofErr w:type="spellEnd"/>
-      <w:proofErr w:type="gramEnd"/>
       <w:r>
         <w:rPr>
           <w:rFonts w:eastAsia="標楷體"/>
@@ -9274,21 +9306,7 @@
               <w:rPr>
                 <w:rFonts w:eastAsia="標楷體"/>
               </w:rPr>
-              <w:t>建立</w:t>
-            </w:r>
-            <w:proofErr w:type="gramStart"/>
-            <w:r>
-              <w:rPr>
-                <w:rFonts w:eastAsia="標楷體"/>
-              </w:rPr>
-              <w:t>強</w:t>
-            </w:r>
-            <w:proofErr w:type="gramEnd"/>
-            <w:r>
-              <w:rPr>
-                <w:rFonts w:eastAsia="標楷體"/>
-              </w:rPr>
-              <w:t>密碼策略，以建構合理的身分驗證</w:t>
+              <w:t>建立強密碼策略，以建構合理的身分驗證</w:t>
             </w:r>
           </w:p>
         </w:tc>
@@ -10268,6 +10286,7 @@
           <w:szCs w:val="24"/>
           <w:lang w:eastAsia="zh-TW"/>
         </w:rPr>
+        <w:lastRenderedPageBreak/>
         <w:t>2</w:t>
       </w:r>
       <w:r>
@@ -10419,7 +10438,6 @@
               <w:rPr>
                 <w:rFonts w:eastAsia="標楷體"/>
               </w:rPr>
-              <w:lastRenderedPageBreak/>
               <w:t>ECS</w:t>
             </w:r>
             <w:r>
@@ -12115,21 +12133,7 @@
               <w:rPr>
                 <w:rFonts w:eastAsia="標楷體"/>
               </w:rPr>
-              <w:t>每個子系統中的所有</w:t>
-            </w:r>
-            <w:proofErr w:type="gramStart"/>
-            <w:r>
-              <w:rPr>
-                <w:rFonts w:eastAsia="標楷體"/>
-              </w:rPr>
-              <w:t>函式都必須</w:t>
-            </w:r>
-            <w:proofErr w:type="gramEnd"/>
-            <w:r>
-              <w:rPr>
-                <w:rFonts w:eastAsia="標楷體"/>
-              </w:rPr>
-              <w:t>通過</w:t>
+              <w:t>每個子系統中的所有函式都必須通過</w:t>
             </w:r>
             <w:r>
               <w:rPr>
@@ -12608,6 +12612,7 @@
         <w:rPr>
           <w:rFonts w:eastAsia="標楷體"/>
         </w:rPr>
+        <w:lastRenderedPageBreak/>
         <w:t>訂單成立且店家尚未出貨前，顧客皆可申請取消訂單</w:t>
       </w:r>
     </w:p>
@@ -12645,26 +12650,11 @@
         </w:rPr>
         <w:t>/</w:t>
       </w:r>
-      <w:proofErr w:type="gramStart"/>
-      <w:r>
-        <w:rPr>
-          <w:rFonts w:eastAsia="標楷體"/>
-        </w:rPr>
-        <w:t>滿件優惠</w:t>
-      </w:r>
-      <w:proofErr w:type="gramEnd"/>
-      <w:r>
-        <w:rPr>
-          <w:rFonts w:eastAsia="標楷體"/>
-        </w:rPr>
-        <w:t>折</w:t>
-      </w:r>
-      <w:r>
-        <w:rPr>
-          <w:rFonts w:eastAsia="標楷體"/>
-        </w:rPr>
-        <w:lastRenderedPageBreak/>
-        <w:t>扣，須將整筆訂單取消或退貨</w:t>
+      <w:r>
+        <w:rPr>
+          <w:rFonts w:eastAsia="標楷體"/>
+        </w:rPr>
+        <w:t>滿件優惠折扣，須將整筆訂單取消或退貨</w:t>
       </w:r>
     </w:p>
     <w:p>
@@ -12785,8 +12775,6 @@
         </w:rPr>
         <w:t>3.1 Entity Relationship ER Model</w:t>
       </w:r>
-      <w:bookmarkStart w:id="26" w:name="_GoBack"/>
-      <w:bookmarkEnd w:id="26"/>
     </w:p>
     <w:p>
       <w:pPr>
@@ -12802,7 +12790,7 @@
           <w:noProof/>
         </w:rPr>
         <w:pict w14:anchorId="3B6B4531">
-          <v:shape id="圖片 1" o:spid="_x0000_i1037" type="#_x0000_t75" style="width:557.4pt;height:484.8pt;visibility:visible;mso-wrap-style:square">
+          <v:shape id="圖片 1" o:spid="_x0000_i1026" type="#_x0000_t75" alt="" style="width:557pt;height:485pt;visibility:visible;mso-wrap-style:square;mso-width-percent:0;mso-height-percent:0;mso-width-percent:0;mso-height-percent:0">
             <v:imagedata r:id="rId10" o:title=""/>
           </v:shape>
         </w:pict>
@@ -12919,7 +12907,7 @@
           <w:noProof/>
         </w:rPr>
         <w:pict w14:anchorId="3E51AE75">
-          <v:shape id="_x0000_i1027" type="#_x0000_t75" style="width:477pt;height:503.4pt;visibility:visible;mso-wrap-style:square">
+          <v:shape id="_x0000_i1025" type="#_x0000_t75" alt="" style="width:476.85pt;height:7in;visibility:visible;mso-wrap-style:square;mso-width-percent:0;mso-height-percent:0;mso-width-percent:0;mso-height-percent:0">
             <v:imagedata r:id="rId11" o:title=""/>
           </v:shape>
         </w:pict>
@@ -27393,7 +27381,7 @@
           <w:szCs w:val="28"/>
         </w:rPr>
       </w:pPr>
-      <w:bookmarkStart w:id="27" w:name="_Toc84408048"/>
+      <w:bookmarkStart w:id="26" w:name="_Toc84408048"/>
       <w:r>
         <w:rPr>
           <w:rFonts w:eastAsia="標楷體"/>
@@ -27403,7 +27391,7 @@
         </w:rPr>
         <w:t>Glossary</w:t>
       </w:r>
-      <w:bookmarkEnd w:id="27"/>
+      <w:bookmarkEnd w:id="26"/>
     </w:p>
     <w:p>
       <w:pPr>
@@ -27441,7 +27429,7 @@
           <w:lang w:eastAsia="zh-TW"/>
         </w:rPr>
       </w:pPr>
-      <w:bookmarkStart w:id="28" w:name="_Toc84408049"/>
+      <w:bookmarkStart w:id="27" w:name="_Toc84408049"/>
       <w:r>
         <w:rPr>
           <w:rFonts w:eastAsia="標楷體"/>
@@ -27451,7 +27439,7 @@
         </w:rPr>
         <w:t>References</w:t>
       </w:r>
-      <w:bookmarkEnd w:id="28"/>
+      <w:bookmarkEnd w:id="27"/>
     </w:p>
     <w:p>
       <w:pPr>
@@ -27482,7 +27470,7 @@
           <w:lang w:eastAsia="zh-TW"/>
         </w:rPr>
       </w:pPr>
-      <w:bookmarkStart w:id="29" w:name="_Toc84408050"/>
+      <w:bookmarkStart w:id="28" w:name="_Toc84408050"/>
       <w:r>
         <w:rPr>
           <w:rFonts w:eastAsia="標楷體"/>
@@ -27492,7 +27480,7 @@
         </w:rPr>
         <w:t>Appendix</w:t>
       </w:r>
-      <w:bookmarkEnd w:id="29"/>
+      <w:bookmarkEnd w:id="28"/>
     </w:p>
     <w:p>
       <w:pPr>
@@ -27515,7 +27503,7 @@
 </file>
 
 <file path=word/endnotes.xml><?xml version="1.0" encoding="utf-8"?>
-<w:endnotes xmlns:wpc="http://schemas.microsoft.com/office/word/2010/wordprocessingCanvas" xmlns:cx="http://schemas.microsoft.com/office/drawing/2014/chartex" xmlns:cx1="http://schemas.microsoft.com/office/drawing/2015/9/8/chartex" xmlns:cx2="http://schemas.microsoft.com/office/drawing/2015/10/21/chartex" xmlns:cx3="http://schemas.microsoft.com/office/drawing/2016/5/9/chartex" xmlns:cx4="http://schemas.microsoft.com/office/drawing/2016/5/10/chartex" xmlns:cx5="http://schemas.microsoft.com/office/drawing/2016/5/11/chartex" xmlns:cx6="http://schemas.microsoft.com/office/drawing/2016/5/12/chartex" xmlns:cx7="http://schemas.microsoft.com/office/drawing/2016/5/13/chartex" xmlns:cx8="http://schemas.microsoft.com/office/drawing/2016/5/14/chartex" xmlns:mc="http://schemas.openxmlformats.org/markup-compatibility/2006" xmlns:aink="http://schemas.microsoft.com/office/drawing/2016/ink" xmlns:am3d="http://schemas.microsoft.com/office/drawing/2017/model3d" xmlns:o="urn:schemas-microsoft-com:office:office" xmlns:r="http://schemas.openxmlformats.org/officeDocument/2006/relationships" xmlns:m="http://schemas.openxmlformats.org/officeDocument/2006/math" xmlns:v="urn:schemas-microsoft-com:vml" xmlns:wp14="http://schemas.microsoft.com/office/word/2010/wordprocessingDrawing" xmlns:wp="http://schemas.openxmlformats.org/drawingml/2006/wordprocessingDrawing" xmlns:w10="urn:schemas-microsoft-com:office:word" xmlns:w="http://schemas.openxmlformats.org/wordprocessingml/2006/main" xmlns:w14="http://schemas.microsoft.com/office/word/2010/wordml" xmlns:w15="http://schemas.microsoft.com/office/word/2012/wordml" xmlns:w16cid="http://schemas.microsoft.com/office/word/2016/wordml/cid" xmlns:w16se="http://schemas.microsoft.com/office/word/2015/wordml/symex" xmlns:wpg="http://schemas.microsoft.com/office/word/2010/wordprocessingGroup" xmlns:wpi="http://schemas.microsoft.com/office/word/2010/wordprocessingInk" xmlns:wne="http://schemas.microsoft.com/office/word/2006/wordml" xmlns:wps="http://schemas.microsoft.com/office/word/2010/wordprocessingShape" mc:Ignorable="w14 w15 w16se w16cid wp14">
+<w:endnotes xmlns:wpc="http://schemas.microsoft.com/office/word/2010/wordprocessingCanvas" xmlns:cx="http://schemas.microsoft.com/office/drawing/2014/chartex" xmlns:cx1="http://schemas.microsoft.com/office/drawing/2015/9/8/chartex" xmlns:cx2="http://schemas.microsoft.com/office/drawing/2015/10/21/chartex" xmlns:cx3="http://schemas.microsoft.com/office/drawing/2016/5/9/chartex" xmlns:cx4="http://schemas.microsoft.com/office/drawing/2016/5/10/chartex" xmlns:cx5="http://schemas.microsoft.com/office/drawing/2016/5/11/chartex" xmlns:cx6="http://schemas.microsoft.com/office/drawing/2016/5/12/chartex" xmlns:cx7="http://schemas.microsoft.com/office/drawing/2016/5/13/chartex" xmlns:cx8="http://schemas.microsoft.com/office/drawing/2016/5/14/chartex" xmlns:mc="http://schemas.openxmlformats.org/markup-compatibility/2006" xmlns:aink="http://schemas.microsoft.com/office/drawing/2016/ink" xmlns:am3d="http://schemas.microsoft.com/office/drawing/2017/model3d" xmlns:o="urn:schemas-microsoft-com:office:office" xmlns:r="http://schemas.openxmlformats.org/officeDocument/2006/relationships" xmlns:m="http://schemas.openxmlformats.org/officeDocument/2006/math" xmlns:v="urn:schemas-microsoft-com:vml" xmlns:wp14="http://schemas.microsoft.com/office/word/2010/wordprocessingDrawing" xmlns:wp="http://schemas.openxmlformats.org/drawingml/2006/wordprocessingDrawing" xmlns:w10="urn:schemas-microsoft-com:office:word" xmlns:w="http://schemas.openxmlformats.org/wordprocessingml/2006/main" xmlns:w14="http://schemas.microsoft.com/office/word/2010/wordml" xmlns:w15="http://schemas.microsoft.com/office/word/2012/wordml" xmlns:w16cex="http://schemas.microsoft.com/office/word/2018/wordml/cex" xmlns:w16cid="http://schemas.microsoft.com/office/word/2016/wordml/cid" xmlns:w16="http://schemas.microsoft.com/office/word/2018/wordml" xmlns:w16sdtdh="http://schemas.microsoft.com/office/word/2020/wordml/sdtdatahash" xmlns:w16se="http://schemas.microsoft.com/office/word/2015/wordml/symex" xmlns:wpg="http://schemas.microsoft.com/office/word/2010/wordprocessingGroup" xmlns:wpi="http://schemas.microsoft.com/office/word/2010/wordprocessingInk" xmlns:wne="http://schemas.microsoft.com/office/word/2006/wordml" xmlns:wps="http://schemas.microsoft.com/office/word/2010/wordprocessingShape" mc:Ignorable="w14 w15 w16se w16cid w16 w16cex w16sdtdh wp14">
   <w:endnote w:type="separator" w:id="-1">
     <w:p>
       <w:r>
@@ -27534,7 +27522,7 @@
 </file>
 
 <file path=word/footer1.xml><?xml version="1.0" encoding="utf-8"?>
-<w:ftr xmlns:wpc="http://schemas.microsoft.com/office/word/2010/wordprocessingCanvas" xmlns:cx="http://schemas.microsoft.com/office/drawing/2014/chartex" xmlns:cx1="http://schemas.microsoft.com/office/drawing/2015/9/8/chartex" xmlns:cx2="http://schemas.microsoft.com/office/drawing/2015/10/21/chartex" xmlns:cx3="http://schemas.microsoft.com/office/drawing/2016/5/9/chartex" xmlns:cx4="http://schemas.microsoft.com/office/drawing/2016/5/10/chartex" xmlns:cx5="http://schemas.microsoft.com/office/drawing/2016/5/11/chartex" xmlns:cx6="http://schemas.microsoft.com/office/drawing/2016/5/12/chartex" xmlns:cx7="http://schemas.microsoft.com/office/drawing/2016/5/13/chartex" xmlns:cx8="http://schemas.microsoft.com/office/drawing/2016/5/14/chartex" xmlns:mc="http://schemas.openxmlformats.org/markup-compatibility/2006" xmlns:aink="http://schemas.microsoft.com/office/drawing/2016/ink" xmlns:am3d="http://schemas.microsoft.com/office/drawing/2017/model3d" xmlns:o="urn:schemas-microsoft-com:office:office" xmlns:r="http://schemas.openxmlformats.org/officeDocument/2006/relationships" xmlns:m="http://schemas.openxmlformats.org/officeDocument/2006/math" xmlns:v="urn:schemas-microsoft-com:vml" xmlns:wp14="http://schemas.microsoft.com/office/word/2010/wordprocessingDrawing" xmlns:wp="http://schemas.openxmlformats.org/drawingml/2006/wordprocessingDrawing" xmlns:w10="urn:schemas-microsoft-com:office:word" xmlns:w="http://schemas.openxmlformats.org/wordprocessingml/2006/main" xmlns:w14="http://schemas.microsoft.com/office/word/2010/wordml" xmlns:w15="http://schemas.microsoft.com/office/word/2012/wordml" xmlns:w16cid="http://schemas.microsoft.com/office/word/2016/wordml/cid" xmlns:w16se="http://schemas.microsoft.com/office/word/2015/wordml/symex" xmlns:wpg="http://schemas.microsoft.com/office/word/2010/wordprocessingGroup" xmlns:wpi="http://schemas.microsoft.com/office/word/2010/wordprocessingInk" xmlns:wne="http://schemas.microsoft.com/office/word/2006/wordml" xmlns:wps="http://schemas.microsoft.com/office/word/2010/wordprocessingShape" mc:Ignorable="w14 w15 w16se w16cid wp14">
+<w:ftr xmlns:wpc="http://schemas.microsoft.com/office/word/2010/wordprocessingCanvas" xmlns:cx="http://schemas.microsoft.com/office/drawing/2014/chartex" xmlns:cx1="http://schemas.microsoft.com/office/drawing/2015/9/8/chartex" xmlns:cx2="http://schemas.microsoft.com/office/drawing/2015/10/21/chartex" xmlns:cx3="http://schemas.microsoft.com/office/drawing/2016/5/9/chartex" xmlns:cx4="http://schemas.microsoft.com/office/drawing/2016/5/10/chartex" xmlns:cx5="http://schemas.microsoft.com/office/drawing/2016/5/11/chartex" xmlns:cx6="http://schemas.microsoft.com/office/drawing/2016/5/12/chartex" xmlns:cx7="http://schemas.microsoft.com/office/drawing/2016/5/13/chartex" xmlns:cx8="http://schemas.microsoft.com/office/drawing/2016/5/14/chartex" xmlns:mc="http://schemas.openxmlformats.org/markup-compatibility/2006" xmlns:aink="http://schemas.microsoft.com/office/drawing/2016/ink" xmlns:am3d="http://schemas.microsoft.com/office/drawing/2017/model3d" xmlns:o="urn:schemas-microsoft-com:office:office" xmlns:r="http://schemas.openxmlformats.org/officeDocument/2006/relationships" xmlns:m="http://schemas.openxmlformats.org/officeDocument/2006/math" xmlns:v="urn:schemas-microsoft-com:vml" xmlns:wp14="http://schemas.microsoft.com/office/word/2010/wordprocessingDrawing" xmlns:wp="http://schemas.openxmlformats.org/drawingml/2006/wordprocessingDrawing" xmlns:w10="urn:schemas-microsoft-com:office:word" xmlns:w="http://schemas.openxmlformats.org/wordprocessingml/2006/main" xmlns:w14="http://schemas.microsoft.com/office/word/2010/wordml" xmlns:w15="http://schemas.microsoft.com/office/word/2012/wordml" xmlns:w16cex="http://schemas.microsoft.com/office/word/2018/wordml/cex" xmlns:w16cid="http://schemas.microsoft.com/office/word/2016/wordml/cid" xmlns:w16="http://schemas.microsoft.com/office/word/2018/wordml" xmlns:w16sdtdh="http://schemas.microsoft.com/office/word/2020/wordml/sdtdatahash" xmlns:w16se="http://schemas.microsoft.com/office/word/2015/wordml/symex" xmlns:wpg="http://schemas.microsoft.com/office/word/2010/wordprocessingGroup" xmlns:wpi="http://schemas.microsoft.com/office/word/2010/wordprocessingInk" xmlns:wne="http://schemas.microsoft.com/office/word/2006/wordml" xmlns:wps="http://schemas.microsoft.com/office/word/2010/wordprocessingShape" mc:Ignorable="w14 w15 w16se w16cid w16 w16cex w16sdtdh wp14">
   <w:p>
     <w:pPr>
       <w:pStyle w:val="ae"/>
@@ -27544,7 +27532,7 @@
 </file>
 
 <file path=word/footer2.xml><?xml version="1.0" encoding="utf-8"?>
-<w:ftr xmlns:wpc="http://schemas.microsoft.com/office/word/2010/wordprocessingCanvas" xmlns:cx="http://schemas.microsoft.com/office/drawing/2014/chartex" xmlns:cx1="http://schemas.microsoft.com/office/drawing/2015/9/8/chartex" xmlns:cx2="http://schemas.microsoft.com/office/drawing/2015/10/21/chartex" xmlns:cx3="http://schemas.microsoft.com/office/drawing/2016/5/9/chartex" xmlns:cx4="http://schemas.microsoft.com/office/drawing/2016/5/10/chartex" xmlns:cx5="http://schemas.microsoft.com/office/drawing/2016/5/11/chartex" xmlns:cx6="http://schemas.microsoft.com/office/drawing/2016/5/12/chartex" xmlns:cx7="http://schemas.microsoft.com/office/drawing/2016/5/13/chartex" xmlns:cx8="http://schemas.microsoft.com/office/drawing/2016/5/14/chartex" xmlns:mc="http://schemas.openxmlformats.org/markup-compatibility/2006" xmlns:aink="http://schemas.microsoft.com/office/drawing/2016/ink" xmlns:am3d="http://schemas.microsoft.com/office/drawing/2017/model3d" xmlns:o="urn:schemas-microsoft-com:office:office" xmlns:r="http://schemas.openxmlformats.org/officeDocument/2006/relationships" xmlns:m="http://schemas.openxmlformats.org/officeDocument/2006/math" xmlns:v="urn:schemas-microsoft-com:vml" xmlns:wp14="http://schemas.microsoft.com/office/word/2010/wordprocessingDrawing" xmlns:wp="http://schemas.openxmlformats.org/drawingml/2006/wordprocessingDrawing" xmlns:w10="urn:schemas-microsoft-com:office:word" xmlns:w="http://schemas.openxmlformats.org/wordprocessingml/2006/main" xmlns:w14="http://schemas.microsoft.com/office/word/2010/wordml" xmlns:w15="http://schemas.microsoft.com/office/word/2012/wordml" xmlns:w16cid="http://schemas.microsoft.com/office/word/2016/wordml/cid" xmlns:w16se="http://schemas.microsoft.com/office/word/2015/wordml/symex" xmlns:wpg="http://schemas.microsoft.com/office/word/2010/wordprocessingGroup" xmlns:wpi="http://schemas.microsoft.com/office/word/2010/wordprocessingInk" xmlns:wne="http://schemas.microsoft.com/office/word/2006/wordml" xmlns:wps="http://schemas.microsoft.com/office/word/2010/wordprocessingShape" mc:Ignorable="w14 w15 w16se w16cid wp14">
+<w:ftr xmlns:wpc="http://schemas.microsoft.com/office/word/2010/wordprocessingCanvas" xmlns:cx="http://schemas.microsoft.com/office/drawing/2014/chartex" xmlns:cx1="http://schemas.microsoft.com/office/drawing/2015/9/8/chartex" xmlns:cx2="http://schemas.microsoft.com/office/drawing/2015/10/21/chartex" xmlns:cx3="http://schemas.microsoft.com/office/drawing/2016/5/9/chartex" xmlns:cx4="http://schemas.microsoft.com/office/drawing/2016/5/10/chartex" xmlns:cx5="http://schemas.microsoft.com/office/drawing/2016/5/11/chartex" xmlns:cx6="http://schemas.microsoft.com/office/drawing/2016/5/12/chartex" xmlns:cx7="http://schemas.microsoft.com/office/drawing/2016/5/13/chartex" xmlns:cx8="http://schemas.microsoft.com/office/drawing/2016/5/14/chartex" xmlns:mc="http://schemas.openxmlformats.org/markup-compatibility/2006" xmlns:aink="http://schemas.microsoft.com/office/drawing/2016/ink" xmlns:am3d="http://schemas.microsoft.com/office/drawing/2017/model3d" xmlns:o="urn:schemas-microsoft-com:office:office" xmlns:r="http://schemas.openxmlformats.org/officeDocument/2006/relationships" xmlns:m="http://schemas.openxmlformats.org/officeDocument/2006/math" xmlns:v="urn:schemas-microsoft-com:vml" xmlns:wp14="http://schemas.microsoft.com/office/word/2010/wordprocessingDrawing" xmlns:wp="http://schemas.openxmlformats.org/drawingml/2006/wordprocessingDrawing" xmlns:w10="urn:schemas-microsoft-com:office:word" xmlns:w="http://schemas.openxmlformats.org/wordprocessingml/2006/main" xmlns:w14="http://schemas.microsoft.com/office/word/2010/wordml" xmlns:w15="http://schemas.microsoft.com/office/word/2012/wordml" xmlns:w16cex="http://schemas.microsoft.com/office/word/2018/wordml/cex" xmlns:w16cid="http://schemas.microsoft.com/office/word/2016/wordml/cid" xmlns:w16="http://schemas.microsoft.com/office/word/2018/wordml" xmlns:w16sdtdh="http://schemas.microsoft.com/office/word/2020/wordml/sdtdatahash" xmlns:w16se="http://schemas.microsoft.com/office/word/2015/wordml/symex" xmlns:wpg="http://schemas.microsoft.com/office/word/2010/wordprocessingGroup" xmlns:wpi="http://schemas.microsoft.com/office/word/2010/wordprocessingInk" xmlns:wne="http://schemas.microsoft.com/office/word/2006/wordml" xmlns:wps="http://schemas.microsoft.com/office/word/2010/wordprocessingShape" mc:Ignorable="w14 w15 w16se w16cid w16 w16cex w16sdtdh wp14">
   <w:p>
     <w:pPr>
       <w:pStyle w:val="ae"/>
@@ -27554,7 +27542,7 @@
 </file>
 
 <file path=word/footer3.xml><?xml version="1.0" encoding="utf-8"?>
-<w:ftr xmlns:wpc="http://schemas.microsoft.com/office/word/2010/wordprocessingCanvas" xmlns:cx="http://schemas.microsoft.com/office/drawing/2014/chartex" xmlns:cx1="http://schemas.microsoft.com/office/drawing/2015/9/8/chartex" xmlns:cx2="http://schemas.microsoft.com/office/drawing/2015/10/21/chartex" xmlns:cx3="http://schemas.microsoft.com/office/drawing/2016/5/9/chartex" xmlns:cx4="http://schemas.microsoft.com/office/drawing/2016/5/10/chartex" xmlns:cx5="http://schemas.microsoft.com/office/drawing/2016/5/11/chartex" xmlns:cx6="http://schemas.microsoft.com/office/drawing/2016/5/12/chartex" xmlns:cx7="http://schemas.microsoft.com/office/drawing/2016/5/13/chartex" xmlns:cx8="http://schemas.microsoft.com/office/drawing/2016/5/14/chartex" xmlns:mc="http://schemas.openxmlformats.org/markup-compatibility/2006" xmlns:aink="http://schemas.microsoft.com/office/drawing/2016/ink" xmlns:am3d="http://schemas.microsoft.com/office/drawing/2017/model3d" xmlns:o="urn:schemas-microsoft-com:office:office" xmlns:r="http://schemas.openxmlformats.org/officeDocument/2006/relationships" xmlns:m="http://schemas.openxmlformats.org/officeDocument/2006/math" xmlns:v="urn:schemas-microsoft-com:vml" xmlns:wp14="http://schemas.microsoft.com/office/word/2010/wordprocessingDrawing" xmlns:wp="http://schemas.openxmlformats.org/drawingml/2006/wordprocessingDrawing" xmlns:w10="urn:schemas-microsoft-com:office:word" xmlns:w="http://schemas.openxmlformats.org/wordprocessingml/2006/main" xmlns:w14="http://schemas.microsoft.com/office/word/2010/wordml" xmlns:w15="http://schemas.microsoft.com/office/word/2012/wordml" xmlns:w16cid="http://schemas.microsoft.com/office/word/2016/wordml/cid" xmlns:w16se="http://schemas.microsoft.com/office/word/2015/wordml/symex" xmlns:wpg="http://schemas.microsoft.com/office/word/2010/wordprocessingGroup" xmlns:wpi="http://schemas.microsoft.com/office/word/2010/wordprocessingInk" xmlns:wne="http://schemas.microsoft.com/office/word/2006/wordml" xmlns:wps="http://schemas.microsoft.com/office/word/2010/wordprocessingShape" mc:Ignorable="w14 w15 w16se w16cid wp14">
+<w:ftr xmlns:wpc="http://schemas.microsoft.com/office/word/2010/wordprocessingCanvas" xmlns:cx="http://schemas.microsoft.com/office/drawing/2014/chartex" xmlns:cx1="http://schemas.microsoft.com/office/drawing/2015/9/8/chartex" xmlns:cx2="http://schemas.microsoft.com/office/drawing/2015/10/21/chartex" xmlns:cx3="http://schemas.microsoft.com/office/drawing/2016/5/9/chartex" xmlns:cx4="http://schemas.microsoft.com/office/drawing/2016/5/10/chartex" xmlns:cx5="http://schemas.microsoft.com/office/drawing/2016/5/11/chartex" xmlns:cx6="http://schemas.microsoft.com/office/drawing/2016/5/12/chartex" xmlns:cx7="http://schemas.microsoft.com/office/drawing/2016/5/13/chartex" xmlns:cx8="http://schemas.microsoft.com/office/drawing/2016/5/14/chartex" xmlns:mc="http://schemas.openxmlformats.org/markup-compatibility/2006" xmlns:aink="http://schemas.microsoft.com/office/drawing/2016/ink" xmlns:am3d="http://schemas.microsoft.com/office/drawing/2017/model3d" xmlns:o="urn:schemas-microsoft-com:office:office" xmlns:r="http://schemas.openxmlformats.org/officeDocument/2006/relationships" xmlns:m="http://schemas.openxmlformats.org/officeDocument/2006/math" xmlns:v="urn:schemas-microsoft-com:vml" xmlns:wp14="http://schemas.microsoft.com/office/word/2010/wordprocessingDrawing" xmlns:wp="http://schemas.openxmlformats.org/drawingml/2006/wordprocessingDrawing" xmlns:w10="urn:schemas-microsoft-com:office:word" xmlns:w="http://schemas.openxmlformats.org/wordprocessingml/2006/main" xmlns:w14="http://schemas.microsoft.com/office/word/2010/wordml" xmlns:w15="http://schemas.microsoft.com/office/word/2012/wordml" xmlns:w16cex="http://schemas.microsoft.com/office/word/2018/wordml/cex" xmlns:w16cid="http://schemas.microsoft.com/office/word/2016/wordml/cid" xmlns:w16="http://schemas.microsoft.com/office/word/2018/wordml" xmlns:w16sdtdh="http://schemas.microsoft.com/office/word/2020/wordml/sdtdatahash" xmlns:w16se="http://schemas.microsoft.com/office/word/2015/wordml/symex" xmlns:wpg="http://schemas.microsoft.com/office/word/2010/wordprocessingGroup" xmlns:wpi="http://schemas.microsoft.com/office/word/2010/wordprocessingInk" xmlns:wne="http://schemas.microsoft.com/office/word/2006/wordml" xmlns:wps="http://schemas.microsoft.com/office/word/2010/wordprocessingShape" mc:Ignorable="w14 w15 w16se w16cid w16 w16cex w16sdtdh wp14">
   <w:p>
     <w:pPr>
       <w:pStyle w:val="ae"/>
@@ -27564,7 +27552,7 @@
 </file>
 
 <file path=word/footnotes.xml><?xml version="1.0" encoding="utf-8"?>
-<w:footnotes xmlns:wpc="http://schemas.microsoft.com/office/word/2010/wordprocessingCanvas" xmlns:cx="http://schemas.microsoft.com/office/drawing/2014/chartex" xmlns:cx1="http://schemas.microsoft.com/office/drawing/2015/9/8/chartex" xmlns:cx2="http://schemas.microsoft.com/office/drawing/2015/10/21/chartex" xmlns:cx3="http://schemas.microsoft.com/office/drawing/2016/5/9/chartex" xmlns:cx4="http://schemas.microsoft.com/office/drawing/2016/5/10/chartex" xmlns:cx5="http://schemas.microsoft.com/office/drawing/2016/5/11/chartex" xmlns:cx6="http://schemas.microsoft.com/office/drawing/2016/5/12/chartex" xmlns:cx7="http://schemas.microsoft.com/office/drawing/2016/5/13/chartex" xmlns:cx8="http://schemas.microsoft.com/office/drawing/2016/5/14/chartex" xmlns:mc="http://schemas.openxmlformats.org/markup-compatibility/2006" xmlns:aink="http://schemas.microsoft.com/office/drawing/2016/ink" xmlns:am3d="http://schemas.microsoft.com/office/drawing/2017/model3d" xmlns:o="urn:schemas-microsoft-com:office:office" xmlns:r="http://schemas.openxmlformats.org/officeDocument/2006/relationships" xmlns:m="http://schemas.openxmlformats.org/officeDocument/2006/math" xmlns:v="urn:schemas-microsoft-com:vml" xmlns:wp14="http://schemas.microsoft.com/office/word/2010/wordprocessingDrawing" xmlns:wp="http://schemas.openxmlformats.org/drawingml/2006/wordprocessingDrawing" xmlns:w10="urn:schemas-microsoft-com:office:word" xmlns:w="http://schemas.openxmlformats.org/wordprocessingml/2006/main" xmlns:w14="http://schemas.microsoft.com/office/word/2010/wordml" xmlns:w15="http://schemas.microsoft.com/office/word/2012/wordml" xmlns:w16cid="http://schemas.microsoft.com/office/word/2016/wordml/cid" xmlns:w16se="http://schemas.microsoft.com/office/word/2015/wordml/symex" xmlns:wpg="http://schemas.microsoft.com/office/word/2010/wordprocessingGroup" xmlns:wpi="http://schemas.microsoft.com/office/word/2010/wordprocessingInk" xmlns:wne="http://schemas.microsoft.com/office/word/2006/wordml" xmlns:wps="http://schemas.microsoft.com/office/word/2010/wordprocessingShape" mc:Ignorable="w14 w15 w16se w16cid wp14">
+<w:footnotes xmlns:wpc="http://schemas.microsoft.com/office/word/2010/wordprocessingCanvas" xmlns:cx="http://schemas.microsoft.com/office/drawing/2014/chartex" xmlns:cx1="http://schemas.microsoft.com/office/drawing/2015/9/8/chartex" xmlns:cx2="http://schemas.microsoft.com/office/drawing/2015/10/21/chartex" xmlns:cx3="http://schemas.microsoft.com/office/drawing/2016/5/9/chartex" xmlns:cx4="http://schemas.microsoft.com/office/drawing/2016/5/10/chartex" xmlns:cx5="http://schemas.microsoft.com/office/drawing/2016/5/11/chartex" xmlns:cx6="http://schemas.microsoft.com/office/drawing/2016/5/12/chartex" xmlns:cx7="http://schemas.microsoft.com/office/drawing/2016/5/13/chartex" xmlns:cx8="http://schemas.microsoft.com/office/drawing/2016/5/14/chartex" xmlns:mc="http://schemas.openxmlformats.org/markup-compatibility/2006" xmlns:aink="http://schemas.microsoft.com/office/drawing/2016/ink" xmlns:am3d="http://schemas.microsoft.com/office/drawing/2017/model3d" xmlns:o="urn:schemas-microsoft-com:office:office" xmlns:r="http://schemas.openxmlformats.org/officeDocument/2006/relationships" xmlns:m="http://schemas.openxmlformats.org/officeDocument/2006/math" xmlns:v="urn:schemas-microsoft-com:vml" xmlns:wp14="http://schemas.microsoft.com/office/word/2010/wordprocessingDrawing" xmlns:wp="http://schemas.openxmlformats.org/drawingml/2006/wordprocessingDrawing" xmlns:w10="urn:schemas-microsoft-com:office:word" xmlns:w="http://schemas.openxmlformats.org/wordprocessingml/2006/main" xmlns:w14="http://schemas.microsoft.com/office/word/2010/wordml" xmlns:w15="http://schemas.microsoft.com/office/word/2012/wordml" xmlns:w16cex="http://schemas.microsoft.com/office/word/2018/wordml/cex" xmlns:w16cid="http://schemas.microsoft.com/office/word/2016/wordml/cid" xmlns:w16="http://schemas.microsoft.com/office/word/2018/wordml" xmlns:w16sdtdh="http://schemas.microsoft.com/office/word/2020/wordml/sdtdatahash" xmlns:w16se="http://schemas.microsoft.com/office/word/2015/wordml/symex" xmlns:wpg="http://schemas.microsoft.com/office/word/2010/wordprocessingGroup" xmlns:wpi="http://schemas.microsoft.com/office/word/2010/wordprocessingInk" xmlns:wne="http://schemas.microsoft.com/office/word/2006/wordml" xmlns:wps="http://schemas.microsoft.com/office/word/2010/wordprocessingShape" mc:Ignorable="w14 w15 w16se w16cid w16 w16cex w16sdtdh wp14">
   <w:footnote w:type="separator" w:id="-1">
     <w:p>
       <w:r>
@@ -27583,7 +27571,7 @@
 </file>
 
 <file path=word/numbering.xml><?xml version="1.0" encoding="utf-8"?>
-<w:numbering xmlns:wpc="http://schemas.microsoft.com/office/word/2010/wordprocessingCanvas" xmlns:cx="http://schemas.microsoft.com/office/drawing/2014/chartex" xmlns:cx1="http://schemas.microsoft.com/office/drawing/2015/9/8/chartex" xmlns:cx2="http://schemas.microsoft.com/office/drawing/2015/10/21/chartex" xmlns:cx3="http://schemas.microsoft.com/office/drawing/2016/5/9/chartex" xmlns:cx4="http://schemas.microsoft.com/office/drawing/2016/5/10/chartex" xmlns:cx5="http://schemas.microsoft.com/office/drawing/2016/5/11/chartex" xmlns:cx6="http://schemas.microsoft.com/office/drawing/2016/5/12/chartex" xmlns:cx7="http://schemas.microsoft.com/office/drawing/2016/5/13/chartex" xmlns:cx8="http://schemas.microsoft.com/office/drawing/2016/5/14/chartex" xmlns:mc="http://schemas.openxmlformats.org/markup-compatibility/2006" xmlns:aink="http://schemas.microsoft.com/office/drawing/2016/ink" xmlns:am3d="http://schemas.microsoft.com/office/drawing/2017/model3d" xmlns:o="urn:schemas-microsoft-com:office:office" xmlns:r="http://schemas.openxmlformats.org/officeDocument/2006/relationships" xmlns:m="http://schemas.openxmlformats.org/officeDocument/2006/math" xmlns:v="urn:schemas-microsoft-com:vml" xmlns:wp14="http://schemas.microsoft.com/office/word/2010/wordprocessingDrawing" xmlns:wp="http://schemas.openxmlformats.org/drawingml/2006/wordprocessingDrawing" xmlns:w10="urn:schemas-microsoft-com:office:word" xmlns:w="http://schemas.openxmlformats.org/wordprocessingml/2006/main" xmlns:w14="http://schemas.microsoft.com/office/word/2010/wordml" xmlns:w15="http://schemas.microsoft.com/office/word/2012/wordml" xmlns:w16cid="http://schemas.microsoft.com/office/word/2016/wordml/cid" xmlns:w16se="http://schemas.microsoft.com/office/word/2015/wordml/symex" xmlns:wpg="http://schemas.microsoft.com/office/word/2010/wordprocessingGroup" xmlns:wpi="http://schemas.microsoft.com/office/word/2010/wordprocessingInk" xmlns:wne="http://schemas.microsoft.com/office/word/2006/wordml" xmlns:wps="http://schemas.microsoft.com/office/word/2010/wordprocessingShape" mc:Ignorable="w14 w15 w16se w16cid wp14">
+<w:numbering xmlns:wpc="http://schemas.microsoft.com/office/word/2010/wordprocessingCanvas" xmlns:cx="http://schemas.microsoft.com/office/drawing/2014/chartex" xmlns:cx1="http://schemas.microsoft.com/office/drawing/2015/9/8/chartex" xmlns:cx2="http://schemas.microsoft.com/office/drawing/2015/10/21/chartex" xmlns:cx3="http://schemas.microsoft.com/office/drawing/2016/5/9/chartex" xmlns:cx4="http://schemas.microsoft.com/office/drawing/2016/5/10/chartex" xmlns:cx5="http://schemas.microsoft.com/office/drawing/2016/5/11/chartex" xmlns:cx6="http://schemas.microsoft.com/office/drawing/2016/5/12/chartex" xmlns:cx7="http://schemas.microsoft.com/office/drawing/2016/5/13/chartex" xmlns:cx8="http://schemas.microsoft.com/office/drawing/2016/5/14/chartex" xmlns:mc="http://schemas.openxmlformats.org/markup-compatibility/2006" xmlns:aink="http://schemas.microsoft.com/office/drawing/2016/ink" xmlns:am3d="http://schemas.microsoft.com/office/drawing/2017/model3d" xmlns:o="urn:schemas-microsoft-com:office:office" xmlns:r="http://schemas.openxmlformats.org/officeDocument/2006/relationships" xmlns:m="http://schemas.openxmlformats.org/officeDocument/2006/math" xmlns:v="urn:schemas-microsoft-com:vml" xmlns:wp14="http://schemas.microsoft.com/office/word/2010/wordprocessingDrawing" xmlns:wp="http://schemas.openxmlformats.org/drawingml/2006/wordprocessingDrawing" xmlns:w10="urn:schemas-microsoft-com:office:word" xmlns:w="http://schemas.openxmlformats.org/wordprocessingml/2006/main" xmlns:w14="http://schemas.microsoft.com/office/word/2010/wordml" xmlns:w15="http://schemas.microsoft.com/office/word/2012/wordml" xmlns:w16cex="http://schemas.microsoft.com/office/word/2018/wordml/cex" xmlns:w16cid="http://schemas.microsoft.com/office/word/2016/wordml/cid" xmlns:w16="http://schemas.microsoft.com/office/word/2018/wordml" xmlns:w16sdtdh="http://schemas.microsoft.com/office/word/2020/wordml/sdtdatahash" xmlns:w16se="http://schemas.microsoft.com/office/word/2015/wordml/symex" xmlns:wpg="http://schemas.microsoft.com/office/word/2010/wordprocessingGroup" xmlns:wpi="http://schemas.microsoft.com/office/word/2010/wordprocessingInk" xmlns:wne="http://schemas.microsoft.com/office/word/2006/wordml" xmlns:wps="http://schemas.microsoft.com/office/word/2010/wordprocessingShape" mc:Ignorable="w14 w15 w16se w16cid w16 w16cex w16sdtdh wp14">
   <w:abstractNum w:abstractNumId="0" w15:restartNumberingAfterBreak="0">
     <w:nsid w:val="02BF79EB"/>
     <w:multiLevelType w:val="multilevel"/>
@@ -29377,7 +29365,7 @@
 </file>
 
 <file path=word/styles.xml><?xml version="1.0" encoding="utf-8"?>
-<w:styles xmlns:mc="http://schemas.openxmlformats.org/markup-compatibility/2006" xmlns:r="http://schemas.openxmlformats.org/officeDocument/2006/relationships" xmlns:w="http://schemas.openxmlformats.org/wordprocessingml/2006/main" xmlns:w14="http://schemas.microsoft.com/office/word/2010/wordml" xmlns:w15="http://schemas.microsoft.com/office/word/2012/wordml" xmlns:w16cid="http://schemas.microsoft.com/office/word/2016/wordml/cid" xmlns:w16se="http://schemas.microsoft.com/office/word/2015/wordml/symex" mc:Ignorable="w14 w15 w16se w16cid">
+<w:styles xmlns:mc="http://schemas.openxmlformats.org/markup-compatibility/2006" xmlns:r="http://schemas.openxmlformats.org/officeDocument/2006/relationships" xmlns:w="http://schemas.openxmlformats.org/wordprocessingml/2006/main" xmlns:w14="http://schemas.microsoft.com/office/word/2010/wordml" xmlns:w15="http://schemas.microsoft.com/office/word/2012/wordml" xmlns:w16cex="http://schemas.microsoft.com/office/word/2018/wordml/cex" xmlns:w16cid="http://schemas.microsoft.com/office/word/2016/wordml/cid" xmlns:w16="http://schemas.microsoft.com/office/word/2018/wordml" xmlns:w16sdtdh="http://schemas.microsoft.com/office/word/2020/wordml/sdtdatahash" xmlns:w16se="http://schemas.microsoft.com/office/word/2015/wordml/symex" mc:Ignorable="w14 w15 w16se w16cid w16 w16cex w16sdtdh">
   <w:docDefaults>
     <w:rPrDefault>
       <w:rPr>
@@ -29387,7 +29375,7 @@
     </w:rPrDefault>
     <w:pPrDefault/>
   </w:docDefaults>
-  <w:latentStyles w:defLockedState="0" w:defUIPriority="0" w:defSemiHidden="0" w:defUnhideWhenUsed="0" w:defQFormat="0" w:count="375">
+  <w:latentStyles w:defLockedState="0" w:defUIPriority="0" w:defSemiHidden="0" w:defUnhideWhenUsed="0" w:defQFormat="0" w:count="376">
     <w:lsdException w:name="Normal" w:qFormat="1"/>
     <w:lsdException w:name="heading 1" w:qFormat="1"/>
     <w:lsdException w:name="heading 2" w:qFormat="1"/>
@@ -29454,10 +29442,10 @@
     <w:lsdException w:name="Table Elegant" w:semiHidden="1" w:unhideWhenUsed="1"/>
     <w:lsdException w:name="Table Professional" w:semiHidden="1" w:unhideWhenUsed="1"/>
     <w:lsdException w:name="Table Subtle 1" w:semiHidden="1" w:unhideWhenUsed="1"/>
+    <w:lsdException w:name="Table Subtle 2" w:semiHidden="1" w:unhideWhenUsed="1"/>
     <w:lsdException w:name="Table Web 1" w:semiHidden="1" w:unhideWhenUsed="1"/>
     <w:lsdException w:name="Table Web 2" w:semiHidden="1" w:unhideWhenUsed="1"/>
     <w:lsdException w:name="Balloon Text" w:semiHidden="1" w:unhideWhenUsed="1"/>
-    <w:lsdException w:name="Table Theme" w:semiHidden="1" w:unhideWhenUsed="1"/>
     <w:lsdException w:name="Placeholder Text" w:semiHidden="1" w:uiPriority="99"/>
     <w:lsdException w:name="No Spacing" w:uiPriority="1" w:qFormat="1"/>
     <w:lsdException w:name="Light Shading" w:uiPriority="60"/>
@@ -29677,6 +29665,7 @@
     <w:lsdException w:name="Smart Hyperlink" w:semiHidden="1" w:uiPriority="99" w:unhideWhenUsed="1"/>
     <w:lsdException w:name="Hashtag" w:semiHidden="1" w:uiPriority="99" w:unhideWhenUsed="1"/>
     <w:lsdException w:name="Unresolved Mention" w:semiHidden="1" w:uiPriority="99" w:unhideWhenUsed="1"/>
+    <w:lsdException w:name="Smart Link" w:semiHidden="1" w:uiPriority="99" w:unhideWhenUsed="1"/>
   </w:latentStyles>
   <w:style w:type="paragraph" w:default="1" w:styleId="a">
     <w:name w:val="Normal"/>

</xml_diff>